<commit_message>
Lab 4 Test Case (Final)
</commit_message>
<xml_diff>
--- a/Lab4/Test Cases & Results/Test Case Report.docx
+++ b/Lab4/Test Cases & Results/Test Case Report.docx
@@ -58,10 +58,139 @@
           <w:sz w:val="32"/>
           <w:szCs w:val="32"/>
         </w:rPr>
+        <w:t>Introduction</w:t>
+      </w:r>
+    </w:p>
+    <w:p>
+      <w:pPr>
+        <w:spacing w:after="0"/>
+        <w:rPr>
+          <w:rFonts w:ascii="Arial" w:hAnsi="Arial" w:cs="Arial"/>
+          <w:sz w:val="24"/>
+          <w:szCs w:val="24"/>
+        </w:rPr>
+      </w:pPr>
+    </w:p>
+    <w:p>
+      <w:pPr>
+        <w:spacing w:after="0"/>
+        <w:rPr>
+          <w:rFonts w:ascii="Arial" w:hAnsi="Arial" w:cs="Arial"/>
+          <w:sz w:val="24"/>
+          <w:szCs w:val="24"/>
+        </w:rPr>
+      </w:pPr>
+      <w:r>
+        <w:rPr>
+          <w:rFonts w:ascii="Arial" w:hAnsi="Arial" w:cs="Arial"/>
+          <w:sz w:val="24"/>
+          <w:szCs w:val="24"/>
+        </w:rPr>
+        <w:t xml:space="preserve">We will be testing </w:t>
+      </w:r>
+      <w:r>
+        <w:rPr>
+          <w:rFonts w:ascii="Arial" w:hAnsi="Arial" w:cs="Arial"/>
+          <w:sz w:val="24"/>
+          <w:szCs w:val="24"/>
+          <w:u w:val="single"/>
+        </w:rPr>
+        <w:t>Give Clinic Review</w:t>
+      </w:r>
+      <w:r>
+        <w:rPr>
+          <w:rFonts w:ascii="Arial" w:hAnsi="Arial" w:cs="Arial"/>
+          <w:sz w:val="24"/>
+          <w:szCs w:val="24"/>
+        </w:rPr>
+        <w:t xml:space="preserve">. </w:t>
+      </w:r>
+    </w:p>
+    <w:p>
+      <w:pPr>
+        <w:spacing w:after="0"/>
+        <w:rPr>
+          <w:rFonts w:ascii="Arial" w:hAnsi="Arial" w:cs="Arial"/>
+          <w:sz w:val="24"/>
+          <w:szCs w:val="24"/>
+        </w:rPr>
+      </w:pPr>
+    </w:p>
+    <w:p>
+      <w:pPr>
+        <w:spacing w:after="0"/>
+        <w:rPr>
+          <w:rFonts w:ascii="Arial" w:hAnsi="Arial" w:cs="Arial"/>
+          <w:sz w:val="24"/>
+          <w:szCs w:val="24"/>
+        </w:rPr>
+      </w:pPr>
+      <w:r>
+        <w:rPr>
+          <w:rFonts w:ascii="Arial" w:hAnsi="Arial" w:cs="Arial"/>
+          <w:sz w:val="24"/>
+          <w:szCs w:val="24"/>
+        </w:rPr>
+        <w:t xml:space="preserve">Section 2 Black Box Testing will be testing one important control class and Section 3 White Box Testing will be testing two methods. </w:t>
+      </w:r>
+    </w:p>
+    <w:p>
+      <w:pPr>
+        <w:spacing w:after="0"/>
+        <w:rPr>
+          <w:rFonts w:ascii="Arial" w:hAnsi="Arial" w:cs="Arial"/>
+          <w:sz w:val="24"/>
+          <w:szCs w:val="24"/>
+        </w:rPr>
+      </w:pPr>
+    </w:p>
+    <w:p>
+      <w:pPr>
+        <w:spacing w:after="0"/>
+        <w:rPr>
+          <w:rFonts w:ascii="Arial" w:hAnsi="Arial" w:cs="Arial"/>
+          <w:sz w:val="24"/>
+          <w:szCs w:val="24"/>
+        </w:rPr>
+      </w:pPr>
+    </w:p>
+    <w:p>
+      <w:pPr>
+        <w:spacing w:after="0"/>
+        <w:rPr>
+          <w:rFonts w:ascii="Arial" w:hAnsi="Arial" w:cs="Arial"/>
+          <w:b/>
+          <w:sz w:val="32"/>
+          <w:szCs w:val="32"/>
+        </w:rPr>
+      </w:pPr>
+      <w:r>
+        <w:rPr>
+          <w:rFonts w:ascii="Arial" w:hAnsi="Arial" w:cs="Arial"/>
+          <w:b/>
+          <w:sz w:val="32"/>
+          <w:szCs w:val="32"/>
+        </w:rPr>
+        <w:t>2</w:t>
+      </w:r>
+      <w:r>
+        <w:rPr>
+          <w:rFonts w:ascii="Arial" w:hAnsi="Arial" w:cs="Arial"/>
+          <w:b/>
+          <w:sz w:val="32"/>
+          <w:szCs w:val="32"/>
+        </w:rPr>
+        <w:tab/>
+      </w:r>
+      <w:r>
+        <w:rPr>
+          <w:rFonts w:ascii="Arial" w:hAnsi="Arial" w:cs="Arial"/>
+          <w:b/>
+          <w:sz w:val="32"/>
+          <w:szCs w:val="32"/>
+        </w:rPr>
         <w:t>Black Box Testing</w:t>
       </w:r>
-      <w:bookmarkStart w:id="0" w:name="_GoBack"/>
-      <w:bookmarkEnd w:id="0"/>
     </w:p>
     <w:p>
       <w:pPr>
@@ -76,11 +205,6 @@
     </w:p>
     <w:p>
       <w:pPr>
-        <w:pStyle w:val="ListParagraph"/>
-        <w:numPr>
-          <w:ilvl w:val="1"/>
-          <w:numId w:val="4"/>
-        </w:numPr>
         <w:spacing w:after="0"/>
         <w:rPr>
           <w:rFonts w:ascii="Arial" w:hAnsi="Arial" w:cs="Arial"/>
@@ -93,11 +217,85 @@
         <w:rPr>
           <w:rFonts w:ascii="Arial" w:hAnsi="Arial" w:cs="Arial"/>
           <w:b/>
-          <w:sz w:val="24"/>
-          <w:szCs w:val="24"/>
-        </w:rPr>
-        <w:t>Login Account</w:t>
-      </w:r>
+          <w:sz w:val="28"/>
+          <w:szCs w:val="24"/>
+        </w:rPr>
+        <w:t>2</w:t>
+      </w:r>
+      <w:r>
+        <w:rPr>
+          <w:rFonts w:ascii="Arial" w:hAnsi="Arial" w:cs="Arial"/>
+          <w:b/>
+          <w:sz w:val="28"/>
+          <w:szCs w:val="24"/>
+        </w:rPr>
+        <w:t>.1</w:t>
+      </w:r>
+      <w:r>
+        <w:rPr>
+          <w:rFonts w:ascii="Arial" w:hAnsi="Arial" w:cs="Arial"/>
+          <w:b/>
+          <w:sz w:val="28"/>
+          <w:szCs w:val="24"/>
+        </w:rPr>
+        <w:tab/>
+      </w:r>
+      <w:r>
+        <w:rPr>
+          <w:rFonts w:ascii="Arial" w:hAnsi="Arial" w:cs="Arial"/>
+          <w:b/>
+          <w:sz w:val="28"/>
+          <w:szCs w:val="24"/>
+        </w:rPr>
+        <w:t>Testing “</w:t>
+      </w:r>
+      <w:r>
+        <w:rPr>
+          <w:rFonts w:ascii="Arial" w:hAnsi="Arial" w:cs="Arial"/>
+          <w:b/>
+          <w:sz w:val="28"/>
+          <w:szCs w:val="24"/>
+        </w:rPr>
+        <w:t>Give Clinic Review</w:t>
+      </w:r>
+      <w:r>
+        <w:rPr>
+          <w:rFonts w:ascii="Arial" w:hAnsi="Arial" w:cs="Arial"/>
+          <w:b/>
+          <w:sz w:val="28"/>
+          <w:szCs w:val="24"/>
+        </w:rPr>
+        <w:t>”</w:t>
+      </w:r>
+      <w:r>
+        <w:rPr>
+          <w:rFonts w:ascii="Arial" w:hAnsi="Arial" w:cs="Arial"/>
+          <w:b/>
+          <w:sz w:val="28"/>
+          <w:szCs w:val="24"/>
+        </w:rPr>
+        <w:t xml:space="preserve"> </w:t>
+      </w:r>
+      <w:r>
+        <w:rPr>
+          <w:rFonts w:ascii="Arial" w:hAnsi="Arial" w:cs="Arial"/>
+          <w:b/>
+          <w:sz w:val="28"/>
+          <w:szCs w:val="24"/>
+        </w:rPr>
+        <w:t>Control Class</w:t>
+      </w:r>
+    </w:p>
+    <w:p>
+      <w:pPr>
+        <w:spacing w:after="0"/>
+        <w:rPr>
+          <w:rFonts w:ascii="Arial" w:hAnsi="Arial" w:cs="Arial"/>
+          <w:b/>
+          <w:sz w:val="24"/>
+          <w:szCs w:val="24"/>
+        </w:rPr>
+      </w:pPr>
     </w:p>
     <w:tbl>
       <w:tblPr>
@@ -191,6 +389,9 @@
         </w:tc>
       </w:tr>
       <w:tr>
+        <w:trPr>
+          <w:trHeight w:val="50"/>
+        </w:trPr>
         <w:tc>
           <w:tcPr>
             <w:tcW w:w="1838" w:type="dxa"/>
@@ -212,7 +413,7 @@
                 <w:sz w:val="24"/>
                 <w:szCs w:val="24"/>
               </w:rPr>
-              <w:t>Email</w:t>
+              <w:t>Rating</w:t>
             </w:r>
           </w:p>
         </w:tc>
@@ -239,7 +440,7 @@
                 <w:sz w:val="24"/>
                 <w:szCs w:val="24"/>
               </w:rPr>
-              <w:t>Proper Email Format</w:t>
+              <w:t>Any Number from 1 to 5</w:t>
             </w:r>
           </w:p>
         </w:tc>
@@ -266,34 +467,15 @@
                 <w:sz w:val="24"/>
                 <w:szCs w:val="24"/>
               </w:rPr>
-              <w:t>Null Value</w:t>
-            </w:r>
-          </w:p>
-          <w:p>
-            <w:pPr>
-              <w:pStyle w:val="ListParagraph"/>
-              <w:numPr>
-                <w:ilvl w:val="0"/>
-                <w:numId w:val="7"/>
-              </w:numPr>
-              <w:rPr>
-                <w:rFonts w:ascii="Arial" w:hAnsi="Arial" w:cs="Arial"/>
-                <w:sz w:val="24"/>
-                <w:szCs w:val="24"/>
-              </w:rPr>
-            </w:pPr>
-            <w:r>
-              <w:rPr>
-                <w:rFonts w:ascii="Arial" w:hAnsi="Arial" w:cs="Arial"/>
-                <w:sz w:val="24"/>
-                <w:szCs w:val="24"/>
-              </w:rPr>
-              <w:t>Improper Email Format</w:t>
+              <w:t>0</w:t>
             </w:r>
           </w:p>
         </w:tc>
       </w:tr>
       <w:tr>
+        <w:trPr>
+          <w:trHeight w:val="50"/>
+        </w:trPr>
         <w:tc>
           <w:tcPr>
             <w:tcW w:w="1838" w:type="dxa"/>
@@ -315,7 +497,7 @@
                 <w:sz w:val="24"/>
                 <w:szCs w:val="24"/>
               </w:rPr>
-              <w:t>Username</w:t>
+              <w:t>Feedback</w:t>
             </w:r>
           </w:p>
         </w:tc>
@@ -332,6 +514,7 @@
               </w:numPr>
               <w:rPr>
                 <w:rFonts w:ascii="Arial" w:hAnsi="Arial" w:cs="Arial"/>
+                <w:b/>
                 <w:sz w:val="24"/>
                 <w:szCs w:val="24"/>
               </w:rPr>
@@ -359,60 +542,6 @@
               </w:numPr>
               <w:rPr>
                 <w:rFonts w:ascii="Arial" w:hAnsi="Arial" w:cs="Arial"/>
-                <w:sz w:val="24"/>
-                <w:szCs w:val="24"/>
-              </w:rPr>
-            </w:pPr>
-            <w:r>
-              <w:rPr>
-                <w:rFonts w:ascii="Arial" w:hAnsi="Arial" w:cs="Arial"/>
-                <w:sz w:val="24"/>
-                <w:szCs w:val="24"/>
-              </w:rPr>
-              <w:t>Null Value</w:t>
-            </w:r>
-          </w:p>
-        </w:tc>
-      </w:tr>
-      <w:tr>
-        <w:tc>
-          <w:tcPr>
-            <w:tcW w:w="1838" w:type="dxa"/>
-          </w:tcPr>
-          <w:p>
-            <w:pPr>
-              <w:jc w:val="center"/>
-              <w:rPr>
-                <w:rFonts w:ascii="Arial" w:hAnsi="Arial" w:cs="Arial"/>
-                <w:b/>
-                <w:sz w:val="24"/>
-                <w:szCs w:val="24"/>
-              </w:rPr>
-            </w:pPr>
-            <w:r>
-              <w:rPr>
-                <w:rFonts w:ascii="Arial" w:hAnsi="Arial" w:cs="Arial"/>
-                <w:b/>
-                <w:sz w:val="24"/>
-                <w:szCs w:val="24"/>
-              </w:rPr>
-              <w:t>Password</w:t>
-            </w:r>
-          </w:p>
-        </w:tc>
-        <w:tc>
-          <w:tcPr>
-            <w:tcW w:w="3827" w:type="dxa"/>
-          </w:tcPr>
-          <w:p>
-            <w:pPr>
-              <w:pStyle w:val="ListParagraph"/>
-              <w:numPr>
-                <w:ilvl w:val="0"/>
-                <w:numId w:val="7"/>
-              </w:numPr>
-              <w:rPr>
-                <w:rFonts w:ascii="Arial" w:hAnsi="Arial" w:cs="Arial"/>
                 <w:b/>
                 <w:sz w:val="24"/>
                 <w:szCs w:val="24"/>
@@ -424,195 +553,11 @@
                 <w:sz w:val="24"/>
                 <w:szCs w:val="24"/>
               </w:rPr>
-              <w:t>Correct Password when sign in</w:t>
-            </w:r>
-          </w:p>
-          <w:p>
-            <w:pPr>
-              <w:pStyle w:val="ListParagraph"/>
-              <w:numPr>
-                <w:ilvl w:val="0"/>
-                <w:numId w:val="7"/>
-              </w:numPr>
-              <w:rPr>
-                <w:rFonts w:ascii="Arial" w:hAnsi="Arial" w:cs="Arial"/>
-                <w:b/>
-                <w:sz w:val="24"/>
-                <w:szCs w:val="24"/>
-              </w:rPr>
-            </w:pPr>
-            <w:r>
-              <w:rPr>
-                <w:rFonts w:ascii="Arial" w:hAnsi="Arial" w:cs="Arial"/>
-                <w:sz w:val="24"/>
-                <w:szCs w:val="24"/>
-              </w:rPr>
-              <w:t>Any Password when register</w:t>
-            </w:r>
-          </w:p>
-        </w:tc>
-        <w:tc>
-          <w:tcPr>
-            <w:tcW w:w="3351" w:type="dxa"/>
-          </w:tcPr>
-          <w:p>
-            <w:pPr>
-              <w:pStyle w:val="ListParagraph"/>
-              <w:numPr>
-                <w:ilvl w:val="0"/>
-                <w:numId w:val="7"/>
-              </w:numPr>
-              <w:rPr>
-                <w:rFonts w:ascii="Arial" w:hAnsi="Arial" w:cs="Arial"/>
-                <w:b/>
-                <w:sz w:val="24"/>
-                <w:szCs w:val="24"/>
-              </w:rPr>
-            </w:pPr>
-            <w:r>
-              <w:rPr>
-                <w:rFonts w:ascii="Arial" w:hAnsi="Arial" w:cs="Arial"/>
-                <w:sz w:val="24"/>
-                <w:szCs w:val="24"/>
-              </w:rPr>
-              <w:t>Null Value</w:t>
-            </w:r>
-          </w:p>
-          <w:p>
-            <w:pPr>
-              <w:pStyle w:val="ListParagraph"/>
-              <w:numPr>
-                <w:ilvl w:val="0"/>
-                <w:numId w:val="7"/>
-              </w:numPr>
-              <w:rPr>
-                <w:rFonts w:ascii="Arial" w:hAnsi="Arial" w:cs="Arial"/>
-                <w:b/>
-                <w:sz w:val="24"/>
-                <w:szCs w:val="24"/>
-              </w:rPr>
-            </w:pPr>
-            <w:r>
-              <w:rPr>
-                <w:rFonts w:ascii="Arial" w:hAnsi="Arial" w:cs="Arial"/>
-                <w:sz w:val="24"/>
-                <w:szCs w:val="24"/>
-              </w:rPr>
-              <w:t>Incorrect Password</w:t>
+              <w:t>Null Feedback</w:t>
             </w:r>
           </w:p>
         </w:tc>
       </w:tr>
-    </w:tbl>
-    <w:p>
-      <w:pPr>
-        <w:spacing w:after="0"/>
-        <w:rPr>
-          <w:rFonts w:ascii="Arial" w:hAnsi="Arial" w:cs="Arial"/>
-          <w:b/>
-          <w:sz w:val="24"/>
-          <w:szCs w:val="24"/>
-        </w:rPr>
-      </w:pPr>
-    </w:p>
-    <w:p>
-      <w:pPr>
-        <w:spacing w:after="0"/>
-        <w:rPr>
-          <w:rFonts w:ascii="Arial" w:hAnsi="Arial" w:cs="Arial"/>
-          <w:b/>
-          <w:sz w:val="24"/>
-          <w:szCs w:val="24"/>
-        </w:rPr>
-      </w:pPr>
-      <w:r>
-        <w:rPr>
-          <w:noProof/>
-        </w:rPr>
-        <w:drawing>
-          <wp:inline distT="0" distB="0" distL="0" distR="0" wp14:anchorId="01526096" wp14:editId="112E6D41">
-            <wp:extent cx="5731510" cy="1475740"/>
-            <wp:effectExtent l="0" t="0" r="2540" b="0"/>
-            <wp:docPr id="5" name="Picture 5"/>
-            <wp:cNvGraphicFramePr>
-              <a:graphicFrameLocks xmlns:a="http://schemas.openxmlformats.org/drawingml/2006/main" noChangeAspect="1"/>
-            </wp:cNvGraphicFramePr>
-            <a:graphic xmlns:a="http://schemas.openxmlformats.org/drawingml/2006/main">
-              <a:graphicData uri="http://schemas.openxmlformats.org/drawingml/2006/picture">
-                <pic:pic xmlns:pic="http://schemas.openxmlformats.org/drawingml/2006/picture">
-                  <pic:nvPicPr>
-                    <pic:cNvPr id="1" name=""/>
-                    <pic:cNvPicPr/>
-                  </pic:nvPicPr>
-                  <pic:blipFill>
-                    <a:blip r:embed="rId7"/>
-                    <a:stretch>
-                      <a:fillRect/>
-                    </a:stretch>
-                  </pic:blipFill>
-                  <pic:spPr>
-                    <a:xfrm>
-                      <a:off x="0" y="0"/>
-                      <a:ext cx="5731510" cy="1475740"/>
-                    </a:xfrm>
-                    <a:prstGeom prst="rect">
-                      <a:avLst/>
-                    </a:prstGeom>
-                  </pic:spPr>
-                </pic:pic>
-              </a:graphicData>
-            </a:graphic>
-          </wp:inline>
-        </w:drawing>
-      </w:r>
-    </w:p>
-    <w:p>
-      <w:pPr>
-        <w:spacing w:after="0"/>
-        <w:rPr>
-          <w:rFonts w:ascii="Arial" w:hAnsi="Arial" w:cs="Arial"/>
-          <w:b/>
-          <w:sz w:val="24"/>
-          <w:szCs w:val="24"/>
-        </w:rPr>
-      </w:pPr>
-    </w:p>
-    <w:p>
-      <w:pPr>
-        <w:pStyle w:val="ListParagraph"/>
-        <w:numPr>
-          <w:ilvl w:val="1"/>
-          <w:numId w:val="4"/>
-        </w:numPr>
-        <w:spacing w:after="0"/>
-        <w:rPr>
-          <w:rFonts w:ascii="Arial" w:hAnsi="Arial" w:cs="Arial"/>
-          <w:b/>
-          <w:sz w:val="24"/>
-          <w:szCs w:val="24"/>
-        </w:rPr>
-      </w:pPr>
-      <w:r>
-        <w:rPr>
-          <w:rFonts w:ascii="Arial" w:hAnsi="Arial" w:cs="Arial"/>
-          <w:b/>
-          <w:sz w:val="24"/>
-          <w:szCs w:val="24"/>
-        </w:rPr>
-        <w:t>Give Clinic Review</w:t>
-      </w:r>
-    </w:p>
-    <w:tbl>
-      <w:tblPr>
-        <w:tblStyle w:val="TableGrid"/>
-        <w:tblW w:w="0" w:type="auto"/>
-        <w:tblLook w:val="04A0" w:firstRow="1" w:lastRow="0" w:firstColumn="1" w:lastColumn="0" w:noHBand="0" w:noVBand="1"/>
-      </w:tblPr>
-      <w:tblGrid>
-        <w:gridCol w:w="1838"/>
-        <w:gridCol w:w="3827"/>
-        <w:gridCol w:w="3351"/>
-      </w:tblGrid>
       <w:tr>
         <w:trPr>
           <w:trHeight w:val="50"/>
@@ -638,84 +583,7 @@
                 <w:sz w:val="24"/>
                 <w:szCs w:val="24"/>
               </w:rPr>
-              <w:t>Field</w:t>
-            </w:r>
-          </w:p>
-        </w:tc>
-        <w:tc>
-          <w:tcPr>
-            <w:tcW w:w="3827" w:type="dxa"/>
-          </w:tcPr>
-          <w:p>
-            <w:pPr>
-              <w:jc w:val="center"/>
-              <w:rPr>
-                <w:rFonts w:ascii="Arial" w:hAnsi="Arial" w:cs="Arial"/>
-                <w:b/>
-                <w:sz w:val="24"/>
-                <w:szCs w:val="24"/>
-              </w:rPr>
-            </w:pPr>
-            <w:r>
-              <w:rPr>
-                <w:rFonts w:ascii="Arial" w:hAnsi="Arial" w:cs="Arial"/>
-                <w:b/>
-                <w:sz w:val="24"/>
-                <w:szCs w:val="24"/>
-              </w:rPr>
-              <w:t>Valid Test Case</w:t>
-            </w:r>
-          </w:p>
-        </w:tc>
-        <w:tc>
-          <w:tcPr>
-            <w:tcW w:w="3351" w:type="dxa"/>
-          </w:tcPr>
-          <w:p>
-            <w:pPr>
-              <w:jc w:val="center"/>
-              <w:rPr>
-                <w:rFonts w:ascii="Arial" w:hAnsi="Arial" w:cs="Arial"/>
-                <w:b/>
-                <w:sz w:val="24"/>
-                <w:szCs w:val="24"/>
-              </w:rPr>
-            </w:pPr>
-            <w:r>
-              <w:rPr>
-                <w:rFonts w:ascii="Arial" w:hAnsi="Arial" w:cs="Arial"/>
-                <w:b/>
-                <w:sz w:val="24"/>
-                <w:szCs w:val="24"/>
-              </w:rPr>
-              <w:t>Invalid Test Case</w:t>
-            </w:r>
-          </w:p>
-        </w:tc>
-      </w:tr>
-      <w:tr>
-        <w:tc>
-          <w:tcPr>
-            <w:tcW w:w="1838" w:type="dxa"/>
-          </w:tcPr>
-          <w:p>
-            <w:pPr>
-              <w:jc w:val="center"/>
-              <w:rPr>
-                <w:rFonts w:ascii="Arial" w:hAnsi="Arial" w:cs="Arial"/>
-                <w:b/>
-                <w:sz w:val="24"/>
-                <w:szCs w:val="24"/>
-              </w:rPr>
-            </w:pPr>
-            <w:r>
-              <w:rPr>
-                <w:rFonts w:ascii="Arial" w:hAnsi="Arial" w:cs="Arial"/>
-                <w:b/>
-                <w:sz w:val="24"/>
-                <w:szCs w:val="24"/>
-              </w:rPr>
-              <w:t>Account</w:t>
+              <w:t>User</w:t>
             </w:r>
           </w:p>
         </w:tc>
@@ -796,7 +664,7 @@
                 <w:sz w:val="24"/>
                 <w:szCs w:val="24"/>
               </w:rPr>
-              <w:t>Internet</w:t>
+              <w:t>Clinic</w:t>
             </w:r>
           </w:p>
         </w:tc>
@@ -823,7 +691,7 @@
                 <w:sz w:val="24"/>
                 <w:szCs w:val="24"/>
               </w:rPr>
-              <w:t>Correct internet connection</w:t>
+              <w:t>Have select this clinic</w:t>
             </w:r>
           </w:p>
         </w:tc>
@@ -850,179 +718,7 @@
                 <w:sz w:val="24"/>
                 <w:szCs w:val="24"/>
               </w:rPr>
-              <w:t>Incorrect internet connection</w:t>
-            </w:r>
-          </w:p>
-        </w:tc>
-      </w:tr>
-      <w:tr>
-        <w:tc>
-          <w:tcPr>
-            <w:tcW w:w="1838" w:type="dxa"/>
-          </w:tcPr>
-          <w:p>
-            <w:pPr>
-              <w:jc w:val="center"/>
-              <w:rPr>
-                <w:rFonts w:ascii="Arial" w:hAnsi="Arial" w:cs="Arial"/>
-                <w:b/>
-                <w:sz w:val="24"/>
-                <w:szCs w:val="24"/>
-              </w:rPr>
-            </w:pPr>
-            <w:r>
-              <w:rPr>
-                <w:rFonts w:ascii="Arial" w:hAnsi="Arial" w:cs="Arial"/>
-                <w:b/>
-                <w:sz w:val="24"/>
-                <w:szCs w:val="24"/>
-              </w:rPr>
-              <w:t>Password</w:t>
-            </w:r>
-          </w:p>
-        </w:tc>
-        <w:tc>
-          <w:tcPr>
-            <w:tcW w:w="3827" w:type="dxa"/>
-          </w:tcPr>
-          <w:p>
-            <w:pPr>
-              <w:pStyle w:val="ListParagraph"/>
-              <w:numPr>
-                <w:ilvl w:val="0"/>
-                <w:numId w:val="7"/>
-              </w:numPr>
-              <w:rPr>
-                <w:rFonts w:ascii="Arial" w:hAnsi="Arial" w:cs="Arial"/>
-                <w:b/>
-                <w:sz w:val="24"/>
-                <w:szCs w:val="24"/>
-              </w:rPr>
-            </w:pPr>
-            <w:r>
-              <w:rPr>
-                <w:rFonts w:ascii="Arial" w:hAnsi="Arial" w:cs="Arial"/>
-                <w:sz w:val="24"/>
-                <w:szCs w:val="24"/>
-              </w:rPr>
-              <w:t>Any input</w:t>
-            </w:r>
-          </w:p>
-        </w:tc>
-        <w:tc>
-          <w:tcPr>
-            <w:tcW w:w="3351" w:type="dxa"/>
-          </w:tcPr>
-          <w:p>
-            <w:pPr>
-              <w:pStyle w:val="ListParagraph"/>
-              <w:numPr>
-                <w:ilvl w:val="0"/>
-                <w:numId w:val="7"/>
-              </w:numPr>
-              <w:rPr>
-                <w:rFonts w:ascii="Arial" w:hAnsi="Arial" w:cs="Arial"/>
-                <w:b/>
-                <w:sz w:val="24"/>
-                <w:szCs w:val="24"/>
-              </w:rPr>
-            </w:pPr>
-            <w:r>
-              <w:rPr>
-                <w:rFonts w:ascii="Arial" w:hAnsi="Arial" w:cs="Arial"/>
-                <w:sz w:val="24"/>
-                <w:szCs w:val="24"/>
-              </w:rPr>
-              <w:t>Null</w:t>
-            </w:r>
-            <w:r>
-              <w:rPr>
-                <w:rFonts w:ascii="Arial" w:hAnsi="Arial" w:cs="Arial"/>
-                <w:sz w:val="24"/>
-                <w:szCs w:val="24"/>
-              </w:rPr>
-              <w:t xml:space="preserve"> Feedback</w:t>
-            </w:r>
-          </w:p>
-        </w:tc>
-      </w:tr>
-      <w:tr>
-        <w:tc>
-          <w:tcPr>
-            <w:tcW w:w="1838" w:type="dxa"/>
-          </w:tcPr>
-          <w:p>
-            <w:pPr>
-              <w:jc w:val="center"/>
-              <w:rPr>
-                <w:rFonts w:ascii="Arial" w:hAnsi="Arial" w:cs="Arial"/>
-                <w:b/>
-                <w:sz w:val="24"/>
-                <w:szCs w:val="24"/>
-              </w:rPr>
-            </w:pPr>
-            <w:r>
-              <w:rPr>
-                <w:rFonts w:ascii="Arial" w:hAnsi="Arial" w:cs="Arial"/>
-                <w:b/>
-                <w:sz w:val="24"/>
-                <w:szCs w:val="24"/>
-              </w:rPr>
-              <w:t>Rating</w:t>
-            </w:r>
-          </w:p>
-        </w:tc>
-        <w:tc>
-          <w:tcPr>
-            <w:tcW w:w="3827" w:type="dxa"/>
-          </w:tcPr>
-          <w:p>
-            <w:pPr>
-              <w:pStyle w:val="ListParagraph"/>
-              <w:numPr>
-                <w:ilvl w:val="0"/>
-                <w:numId w:val="7"/>
-              </w:numPr>
-              <w:rPr>
-                <w:rFonts w:ascii="Arial" w:hAnsi="Arial" w:cs="Arial"/>
-                <w:sz w:val="24"/>
-                <w:szCs w:val="24"/>
-              </w:rPr>
-            </w:pPr>
-            <w:r>
-              <w:rPr>
-                <w:rFonts w:ascii="Arial" w:hAnsi="Arial" w:cs="Arial"/>
-                <w:sz w:val="24"/>
-                <w:szCs w:val="24"/>
-              </w:rPr>
-              <w:t>Any Number from 1 to 5</w:t>
-            </w:r>
-          </w:p>
-        </w:tc>
-        <w:tc>
-          <w:tcPr>
-            <w:tcW w:w="3351" w:type="dxa"/>
-          </w:tcPr>
-          <w:p>
-            <w:pPr>
-              <w:pStyle w:val="ListParagraph"/>
-              <w:numPr>
-                <w:ilvl w:val="0"/>
-                <w:numId w:val="7"/>
-              </w:numPr>
-              <w:rPr>
-                <w:rFonts w:ascii="Arial" w:hAnsi="Arial" w:cs="Arial"/>
-                <w:sz w:val="24"/>
-                <w:szCs w:val="24"/>
-              </w:rPr>
-            </w:pPr>
-            <w:r>
-              <w:rPr>
-                <w:rFonts w:ascii="Arial" w:hAnsi="Arial" w:cs="Arial"/>
-                <w:sz w:val="24"/>
-                <w:szCs w:val="24"/>
-              </w:rPr>
-              <w:t>0</w:t>
+              <w:t>Does not select any clinic</w:t>
             </w:r>
           </w:p>
         </w:tc>
@@ -1033,6 +729,7 @@
         <w:spacing w:after="0"/>
         <w:rPr>
           <w:rFonts w:ascii="Arial" w:hAnsi="Arial" w:cs="Arial"/>
+          <w:b/>
           <w:sz w:val="24"/>
           <w:szCs w:val="24"/>
         </w:rPr>
@@ -1043,6 +740,7 @@
         <w:spacing w:after="0"/>
         <w:rPr>
           <w:rFonts w:ascii="Arial" w:hAnsi="Arial" w:cs="Arial"/>
+          <w:b/>
           <w:sz w:val="24"/>
           <w:szCs w:val="24"/>
         </w:rPr>
@@ -1052,10 +750,10 @@
           <w:noProof/>
         </w:rPr>
         <w:drawing>
-          <wp:inline distT="0" distB="0" distL="0" distR="0" wp14:anchorId="21D8BC4C" wp14:editId="16E73AAA">
-            <wp:extent cx="5731510" cy="2440940"/>
-            <wp:effectExtent l="0" t="0" r="2540" b="0"/>
-            <wp:docPr id="4" name="Picture 4"/>
+          <wp:inline distT="0" distB="0" distL="0" distR="0" wp14:anchorId="66D47812" wp14:editId="2203C4CB">
+            <wp:extent cx="5731510" cy="2219325"/>
+            <wp:effectExtent l="0" t="0" r="2540" b="9525"/>
+            <wp:docPr id="7" name="Picture 7"/>
             <wp:cNvGraphicFramePr>
               <a:graphicFrameLocks xmlns:a="http://schemas.openxmlformats.org/drawingml/2006/main" noChangeAspect="1"/>
             </wp:cNvGraphicFramePr>
@@ -1067,7 +765,7 @@
                     <pic:cNvPicPr/>
                   </pic:nvPicPr>
                   <pic:blipFill>
-                    <a:blip r:embed="rId8"/>
+                    <a:blip r:embed="rId7"/>
                     <a:stretch>
                       <a:fillRect/>
                     </a:stretch>
@@ -1075,7 +773,7 @@
                   <pic:spPr>
                     <a:xfrm>
                       <a:off x="0" y="0"/>
-                      <a:ext cx="5731510" cy="2440940"/>
+                      <a:ext cx="5731510" cy="2219325"/>
                     </a:xfrm>
                     <a:prstGeom prst="rect">
                       <a:avLst/>
@@ -1090,35 +788,17 @@
     </w:p>
     <w:p>
       <w:pPr>
-        <w:spacing w:after="0"/>
-        <w:rPr>
-          <w:rFonts w:ascii="Arial" w:hAnsi="Arial" w:cs="Arial"/>
-          <w:sz w:val="24"/>
-          <w:szCs w:val="24"/>
-        </w:rPr>
-      </w:pPr>
-    </w:p>
-    <w:p>
-      <w:pPr>
-        <w:spacing w:after="0"/>
-        <w:rPr>
-          <w:rFonts w:ascii="Arial" w:hAnsi="Arial" w:cs="Arial"/>
-          <w:sz w:val="24"/>
-          <w:szCs w:val="24"/>
-        </w:rPr>
-      </w:pPr>
-    </w:p>
-    <w:p>
-      <w:pPr>
-        <w:rPr>
-          <w:rFonts w:ascii="Arial" w:hAnsi="Arial" w:cs="Arial"/>
-          <w:sz w:val="24"/>
-          <w:szCs w:val="24"/>
-        </w:rPr>
-      </w:pPr>
-      <w:r>
-        <w:rPr>
-          <w:rFonts w:ascii="Arial" w:hAnsi="Arial" w:cs="Arial"/>
+        <w:rPr>
+          <w:rFonts w:ascii="Arial" w:hAnsi="Arial" w:cs="Arial"/>
+          <w:b/>
+          <w:sz w:val="24"/>
+          <w:szCs w:val="24"/>
+        </w:rPr>
+      </w:pPr>
+      <w:r>
+        <w:rPr>
+          <w:rFonts w:ascii="Arial" w:hAnsi="Arial" w:cs="Arial"/>
+          <w:b/>
           <w:sz w:val="24"/>
           <w:szCs w:val="24"/>
         </w:rPr>
@@ -1130,14 +810,14 @@
         <w:pStyle w:val="ListParagraph"/>
         <w:numPr>
           <w:ilvl w:val="0"/>
-          <w:numId w:val="4"/>
+          <w:numId w:val="13"/>
         </w:numPr>
         <w:spacing w:after="0"/>
         <w:rPr>
           <w:rFonts w:ascii="Arial" w:hAnsi="Arial" w:cs="Arial"/>
           <w:b/>
           <w:sz w:val="32"/>
-          <w:szCs w:val="24"/>
+          <w:szCs w:val="32"/>
         </w:rPr>
       </w:pPr>
       <w:r>
@@ -1145,10 +825,19 @@
           <w:rFonts w:ascii="Arial" w:hAnsi="Arial" w:cs="Arial"/>
           <w:b/>
           <w:sz w:val="32"/>
-          <w:szCs w:val="24"/>
+          <w:szCs w:val="32"/>
         </w:rPr>
         <w:lastRenderedPageBreak/>
-        <w:t>White Box Testing</w:t>
+        <w:t>White</w:t>
+      </w:r>
+      <w:r>
+        <w:rPr>
+          <w:rFonts w:ascii="Arial" w:hAnsi="Arial" w:cs="Arial"/>
+          <w:b/>
+          <w:sz w:val="32"/>
+          <w:szCs w:val="32"/>
+        </w:rPr>
+        <w:t xml:space="preserve"> Box Testing</w:t>
       </w:r>
     </w:p>
     <w:p>
@@ -1164,48 +853,162 @@
     </w:p>
     <w:p>
       <w:pPr>
-        <w:pStyle w:val="ListParagraph"/>
-        <w:numPr>
-          <w:ilvl w:val="1"/>
-          <w:numId w:val="4"/>
-        </w:numPr>
         <w:spacing w:after="0"/>
         <w:rPr>
           <w:rFonts w:ascii="Arial" w:hAnsi="Arial" w:cs="Arial"/>
           <w:b/>
-          <w:sz w:val="24"/>
-          <w:szCs w:val="24"/>
-        </w:rPr>
-      </w:pPr>
-      <w:r>
-        <w:rPr>
-          <w:rFonts w:ascii="Arial" w:hAnsi="Arial" w:cs="Arial"/>
-          <w:b/>
-          <w:sz w:val="24"/>
-          <w:szCs w:val="24"/>
-        </w:rPr>
-        <w:t>Login Account</w:t>
+          <w:sz w:val="28"/>
+          <w:szCs w:val="24"/>
+        </w:rPr>
+      </w:pPr>
+      <w:r>
+        <w:rPr>
+          <w:rFonts w:ascii="Arial" w:hAnsi="Arial" w:cs="Arial"/>
+          <w:b/>
+          <w:sz w:val="28"/>
+          <w:szCs w:val="24"/>
+        </w:rPr>
+        <w:t>3.1</w:t>
+      </w:r>
+      <w:r>
+        <w:rPr>
+          <w:rFonts w:ascii="Arial" w:hAnsi="Arial" w:cs="Arial"/>
+          <w:b/>
+          <w:sz w:val="28"/>
+          <w:szCs w:val="24"/>
+        </w:rPr>
+        <w:tab/>
+      </w:r>
+      <w:r>
+        <w:rPr>
+          <w:rFonts w:ascii="Arial" w:hAnsi="Arial" w:cs="Arial"/>
+          <w:b/>
+          <w:sz w:val="28"/>
+          <w:szCs w:val="24"/>
+        </w:rPr>
+        <w:t>Get Average Rating for Clinic</w:t>
       </w:r>
     </w:p>
     <w:p>
       <w:pPr>
         <w:spacing w:after="0"/>
         <w:rPr>
-          <w:rFonts w:ascii="Arial" w:hAnsi="Arial" w:cs="Arial"/>
-          <w:b/>
-          <w:sz w:val="24"/>
-          <w:szCs w:val="24"/>
-        </w:rPr>
-      </w:pPr>
-      <w:r>
-        <w:rPr>
           <w:noProof/>
+          <w:sz w:val="24"/>
+        </w:rPr>
+      </w:pPr>
+      <w:r>
+        <w:rPr>
+          <w:noProof/>
+          <w:sz w:val="24"/>
+        </w:rPr>
+        <w:t>Method:</w:t>
+      </w:r>
+      <w:r>
+        <w:rPr>
+          <w:noProof/>
+          <w:sz w:val="24"/>
+        </w:rPr>
+        <w:t xml:space="preserve"> getAvgRating</w:t>
+      </w:r>
+      <w:r>
+        <w:rPr>
+          <w:noProof/>
+          <w:sz w:val="24"/>
+        </w:rPr>
+        <w:t>ForClinic</w:t>
+      </w:r>
+    </w:p>
+    <w:p>
+      <w:pPr>
+        <w:spacing w:after="0"/>
+        <w:rPr>
+          <w:noProof/>
+          <w:sz w:val="24"/>
+        </w:rPr>
+      </w:pPr>
+      <w:r>
+        <w:rPr>
+          <w:noProof/>
+          <w:sz w:val="24"/>
+        </w:rPr>
+        <w:t xml:space="preserve">Parameters: </w:t>
+      </w:r>
+      <w:r>
+        <w:rPr>
+          <w:noProof/>
+          <w:sz w:val="24"/>
+        </w:rPr>
+        <w:t>Clinic Code</w:t>
+      </w:r>
+    </w:p>
+    <w:p>
+      <w:pPr>
+        <w:spacing w:after="0"/>
+        <w:rPr>
+          <w:noProof/>
+          <w:sz w:val="24"/>
+        </w:rPr>
+      </w:pPr>
+      <w:r>
+        <w:rPr>
+          <w:noProof/>
+          <w:sz w:val="24"/>
+        </w:rPr>
+        <w:t xml:space="preserve">Return: </w:t>
+      </w:r>
+      <w:r>
+        <w:rPr>
+          <w:noProof/>
+          <w:sz w:val="24"/>
+        </w:rPr>
+        <w:t>Average Rating (Float)</w:t>
+      </w:r>
+    </w:p>
+    <w:p>
+      <w:pPr>
+        <w:spacing w:after="0"/>
+        <w:rPr>
+          <w:noProof/>
+          <w:sz w:val="24"/>
+        </w:rPr>
+      </w:pPr>
+      <w:r>
+        <w:rPr>
+          <w:noProof/>
+          <w:sz w:val="24"/>
+        </w:rPr>
+        <w:t>Purpose: To Retrieve all Reviews</w:t>
+      </w:r>
+    </w:p>
+    <w:p>
+      <w:pPr>
+        <w:spacing w:after="0"/>
+        <w:rPr>
+          <w:noProof/>
+          <w:sz w:val="24"/>
+        </w:rPr>
+      </w:pPr>
+    </w:p>
+    <w:p>
+      <w:pPr>
+        <w:spacing w:after="0"/>
+        <w:rPr>
+          <w:rFonts w:ascii="Arial" w:hAnsi="Arial" w:cs="Arial"/>
+          <w:b/>
+          <w:sz w:val="24"/>
+          <w:szCs w:val="24"/>
+        </w:rPr>
+      </w:pPr>
+      <w:r>
+        <w:rPr>
+          <w:noProof/>
         </w:rPr>
         <w:drawing>
-          <wp:inline distT="0" distB="0" distL="0" distR="0" wp14:anchorId="75CAED84" wp14:editId="344C9C62">
-            <wp:extent cx="5359400" cy="4003815"/>
-            <wp:effectExtent l="0" t="0" r="0" b="0"/>
-            <wp:docPr id="6" name="Picture 6"/>
+          <wp:inline distT="0" distB="0" distL="0" distR="0" wp14:anchorId="242828DC" wp14:editId="5B967588">
+            <wp:extent cx="5640705" cy="3523959"/>
+            <wp:effectExtent l="0" t="0" r="0" b="635"/>
+            <wp:docPr id="2" name="Picture 2"/>
             <wp:cNvGraphicFramePr>
               <a:graphicFrameLocks xmlns:a="http://schemas.openxmlformats.org/drawingml/2006/main" noChangeAspect="1"/>
             </wp:cNvGraphicFramePr>
@@ -1216,119 +1019,19 @@
                     <pic:cNvPr id="1" name=""/>
                     <pic:cNvPicPr/>
                   </pic:nvPicPr>
-                  <pic:blipFill>
-                    <a:blip r:embed="rId9"/>
-                    <a:stretch>
-                      <a:fillRect/>
-                    </a:stretch>
-                  </pic:blipFill>
-                  <pic:spPr>
-                    <a:xfrm>
-                      <a:off x="0" y="0"/>
-                      <a:ext cx="5361893" cy="4005677"/>
-                    </a:xfrm>
-                    <a:prstGeom prst="rect">
-                      <a:avLst/>
-                    </a:prstGeom>
-                  </pic:spPr>
-                </pic:pic>
-              </a:graphicData>
-            </a:graphic>
-          </wp:inline>
-        </w:drawing>
-      </w:r>
-    </w:p>
-    <w:p>
-      <w:pPr>
-        <w:spacing w:after="0"/>
-        <w:rPr>
-          <w:rFonts w:ascii="Arial" w:hAnsi="Arial" w:cs="Arial"/>
-          <w:b/>
-          <w:sz w:val="24"/>
-          <w:szCs w:val="24"/>
-        </w:rPr>
-      </w:pPr>
-    </w:p>
-    <w:p>
-      <w:pPr>
-        <w:pStyle w:val="ListParagraph"/>
-        <w:numPr>
-          <w:ilvl w:val="1"/>
-          <w:numId w:val="4"/>
-        </w:numPr>
-        <w:spacing w:after="0"/>
-        <w:rPr>
-          <w:rFonts w:ascii="Arial" w:hAnsi="Arial" w:cs="Arial"/>
-          <w:b/>
-          <w:sz w:val="24"/>
-          <w:szCs w:val="24"/>
-        </w:rPr>
-      </w:pPr>
-      <w:r>
-        <w:rPr>
-          <w:rFonts w:ascii="Arial" w:hAnsi="Arial" w:cs="Arial"/>
-          <w:b/>
-          <w:sz w:val="24"/>
-          <w:szCs w:val="24"/>
-        </w:rPr>
-        <w:t>Give Clinic Review</w:t>
-      </w:r>
-    </w:p>
-    <w:p>
-      <w:pPr>
-        <w:spacing w:after="0"/>
-        <w:rPr>
-          <w:rFonts w:ascii="Arial" w:hAnsi="Arial" w:cs="Arial"/>
-          <w:b/>
-          <w:sz w:val="24"/>
-          <w:szCs w:val="24"/>
-        </w:rPr>
-      </w:pPr>
-      <w:r>
-        <w:rPr>
-          <w:rFonts w:ascii="Arial" w:hAnsi="Arial" w:cs="Arial"/>
-          <w:b/>
-          <w:noProof/>
-          <w:sz w:val="24"/>
-          <w:szCs w:val="24"/>
-        </w:rPr>
-        <w:drawing>
-          <wp:inline distT="0" distB="0" distL="0" distR="0" wp14:anchorId="6BDA6C58" wp14:editId="357B4D74">
-            <wp:extent cx="4514850" cy="3402495"/>
-            <wp:effectExtent l="0" t="0" r="0" b="7620"/>
-            <wp:docPr id="3" name="Picture 3"/>
-            <wp:cNvGraphicFramePr>
-              <a:graphicFrameLocks xmlns:a="http://schemas.openxmlformats.org/drawingml/2006/main" noChangeAspect="1"/>
-            </wp:cNvGraphicFramePr>
-            <a:graphic xmlns:a="http://schemas.openxmlformats.org/drawingml/2006/main">
-              <a:graphicData uri="http://schemas.openxmlformats.org/drawingml/2006/picture">
-                <pic:pic xmlns:pic="http://schemas.openxmlformats.org/drawingml/2006/picture">
-                  <pic:nvPicPr>
-                    <pic:cNvPr id="0" name="Picture 2"/>
-                    <pic:cNvPicPr>
-                      <a:picLocks noChangeAspect="1" noChangeArrowheads="1"/>
-                    </pic:cNvPicPr>
-                  </pic:nvPicPr>
                   <pic:blipFill rotWithShape="1">
-                    <a:blip r:embed="rId10">
-                      <a:extLst>
-                        <a:ext uri="{28A0092B-C50C-407E-A947-70E740481C1C}">
-                          <a14:useLocalDpi xmlns:a14="http://schemas.microsoft.com/office/drawing/2010/main" val="0"/>
-                        </a:ext>
-                      </a:extLst>
-                    </a:blip>
-                    <a:srcRect t="349"/>
+                    <a:blip r:embed="rId8"/>
+                    <a:srcRect t="6409"/>
                     <a:stretch/>
                   </pic:blipFill>
                   <pic:spPr bwMode="auto">
                     <a:xfrm>
                       <a:off x="0" y="0"/>
-                      <a:ext cx="4540693" cy="3421971"/>
+                      <a:ext cx="5722048" cy="3574777"/>
                     </a:xfrm>
                     <a:prstGeom prst="rect">
                       <a:avLst/>
                     </a:prstGeom>
-                    <a:noFill/>
                     <a:ln>
                       <a:noFill/>
                     </a:ln>
@@ -1357,13 +1060,209 @@
     </w:p>
     <w:p>
       <w:pPr>
+        <w:rPr>
+          <w:rFonts w:ascii="Arial" w:hAnsi="Arial" w:cs="Arial"/>
+          <w:b/>
+          <w:sz w:val="28"/>
+          <w:szCs w:val="24"/>
+        </w:rPr>
+      </w:pPr>
+      <w:r>
+        <w:rPr>
+          <w:rFonts w:ascii="Arial" w:hAnsi="Arial" w:cs="Arial"/>
+          <w:b/>
+          <w:sz w:val="28"/>
+          <w:szCs w:val="24"/>
+        </w:rPr>
+        <w:br w:type="page"/>
+      </w:r>
+    </w:p>
+    <w:p>
+      <w:pPr>
         <w:spacing w:after="0"/>
         <w:rPr>
-          <w:rFonts w:ascii="Arial" w:hAnsi="Arial" w:cs="Arial"/>
-          <w:sz w:val="24"/>
-          <w:szCs w:val="24"/>
-        </w:rPr>
-      </w:pPr>
+          <w:noProof/>
+          <w:sz w:val="24"/>
+        </w:rPr>
+      </w:pPr>
+      <w:bookmarkStart w:id="0" w:name="_GoBack"/>
+      <w:bookmarkEnd w:id="0"/>
+      <w:r>
+        <w:rPr>
+          <w:rFonts w:ascii="Arial" w:hAnsi="Arial" w:cs="Arial"/>
+          <w:b/>
+          <w:sz w:val="28"/>
+          <w:szCs w:val="24"/>
+        </w:rPr>
+        <w:lastRenderedPageBreak/>
+        <w:t>3.</w:t>
+      </w:r>
+      <w:r>
+        <w:rPr>
+          <w:rFonts w:ascii="Arial" w:hAnsi="Arial" w:cs="Arial"/>
+          <w:b/>
+          <w:sz w:val="28"/>
+          <w:szCs w:val="24"/>
+        </w:rPr>
+        <w:t>2</w:t>
+      </w:r>
+      <w:r>
+        <w:rPr>
+          <w:rFonts w:ascii="Arial" w:hAnsi="Arial" w:cs="Arial"/>
+          <w:b/>
+          <w:sz w:val="28"/>
+          <w:szCs w:val="24"/>
+        </w:rPr>
+        <w:tab/>
+      </w:r>
+      <w:r>
+        <w:rPr>
+          <w:rFonts w:ascii="Arial" w:hAnsi="Arial" w:cs="Arial"/>
+          <w:b/>
+          <w:sz w:val="28"/>
+          <w:szCs w:val="24"/>
+        </w:rPr>
+        <w:t>G</w:t>
+      </w:r>
+      <w:r>
+        <w:rPr>
+          <w:rFonts w:ascii="Arial" w:hAnsi="Arial" w:cs="Arial"/>
+          <w:b/>
+          <w:sz w:val="28"/>
+          <w:szCs w:val="24"/>
+        </w:rPr>
+        <w:t>et All Feedback for Clinic</w:t>
+      </w:r>
+    </w:p>
+    <w:p>
+      <w:pPr>
+        <w:spacing w:after="0"/>
+        <w:rPr>
+          <w:noProof/>
+          <w:sz w:val="24"/>
+        </w:rPr>
+      </w:pPr>
+      <w:r>
+        <w:rPr>
+          <w:noProof/>
+          <w:sz w:val="24"/>
+        </w:rPr>
+        <w:t>Method: getAllFeedbackForClinic()</w:t>
+      </w:r>
+    </w:p>
+    <w:p>
+      <w:pPr>
+        <w:spacing w:after="0"/>
+        <w:rPr>
+          <w:noProof/>
+          <w:sz w:val="24"/>
+        </w:rPr>
+      </w:pPr>
+      <w:r>
+        <w:rPr>
+          <w:noProof/>
+          <w:sz w:val="24"/>
+        </w:rPr>
+        <w:t>Parameters: Clinic Code</w:t>
+      </w:r>
+    </w:p>
+    <w:p>
+      <w:pPr>
+        <w:spacing w:after="0"/>
+        <w:rPr>
+          <w:noProof/>
+          <w:sz w:val="24"/>
+        </w:rPr>
+      </w:pPr>
+      <w:r>
+        <w:rPr>
+          <w:noProof/>
+          <w:sz w:val="24"/>
+        </w:rPr>
+        <w:t>Return: ArrayList &lt;Review&gt; newReviewAI</w:t>
+      </w:r>
+    </w:p>
+    <w:p>
+      <w:pPr>
+        <w:spacing w:after="0"/>
+        <w:rPr>
+          <w:noProof/>
+          <w:sz w:val="24"/>
+        </w:rPr>
+      </w:pPr>
+      <w:r>
+        <w:rPr>
+          <w:noProof/>
+          <w:sz w:val="24"/>
+        </w:rPr>
+        <w:t>Purpose: To Retrieve all Reviews</w:t>
+      </w:r>
+    </w:p>
+    <w:p>
+      <w:pPr>
+        <w:spacing w:after="0"/>
+        <w:rPr>
+          <w:noProof/>
+          <w:sz w:val="24"/>
+        </w:rPr>
+      </w:pPr>
+    </w:p>
+    <w:p>
+      <w:pPr>
+        <w:spacing w:after="0"/>
+        <w:rPr>
+          <w:rFonts w:ascii="Arial" w:hAnsi="Arial" w:cs="Arial"/>
+          <w:sz w:val="24"/>
+          <w:szCs w:val="24"/>
+        </w:rPr>
+      </w:pPr>
+      <w:r>
+        <w:rPr>
+          <w:noProof/>
+        </w:rPr>
+        <w:drawing>
+          <wp:inline distT="0" distB="0" distL="0" distR="0" wp14:anchorId="7B3BF00D" wp14:editId="0C0CA218">
+            <wp:extent cx="5683250" cy="3558381"/>
+            <wp:effectExtent l="0" t="0" r="0" b="4445"/>
+            <wp:docPr id="1" name="Picture 1"/>
+            <wp:cNvGraphicFramePr>
+              <a:graphicFrameLocks xmlns:a="http://schemas.openxmlformats.org/drawingml/2006/main" noChangeAspect="1"/>
+            </wp:cNvGraphicFramePr>
+            <a:graphic xmlns:a="http://schemas.openxmlformats.org/drawingml/2006/main">
+              <a:graphicData uri="http://schemas.openxmlformats.org/drawingml/2006/picture">
+                <pic:pic xmlns:pic="http://schemas.openxmlformats.org/drawingml/2006/picture">
+                  <pic:nvPicPr>
+                    <pic:cNvPr id="1" name=""/>
+                    <pic:cNvPicPr/>
+                  </pic:nvPicPr>
+                  <pic:blipFill rotWithShape="1">
+                    <a:blip r:embed="rId9"/>
+                    <a:srcRect t="6388"/>
+                    <a:stretch/>
+                  </pic:blipFill>
+                  <pic:spPr bwMode="auto">
+                    <a:xfrm>
+                      <a:off x="0" y="0"/>
+                      <a:ext cx="5781098" cy="3619645"/>
+                    </a:xfrm>
+                    <a:prstGeom prst="rect">
+                      <a:avLst/>
+                    </a:prstGeom>
+                    <a:ln>
+                      <a:noFill/>
+                    </a:ln>
+                    <a:extLst>
+                      <a:ext uri="{53640926-AAD7-44D8-BBD7-CCE9431645EC}">
+                        <a14:shadowObscured xmlns:a14="http://schemas.microsoft.com/office/drawing/2010/main"/>
+                      </a:ext>
+                    </a:extLst>
+                  </pic:spPr>
+                </pic:pic>
+              </a:graphicData>
+            </a:graphic>
+          </wp:inline>
+        </w:drawing>
+      </w:r>
     </w:p>
     <w:sectPr>
       <w:pgSz w:w="11906" w:h="16838"/>
@@ -1517,6 +1416,321 @@
     </w:lvl>
   </w:abstractNum>
   <w:abstractNum w:abstractNumId="1" w15:restartNumberingAfterBreak="0">
+    <w:nsid w:val="08997DC3"/>
+    <w:multiLevelType w:val="multilevel"/>
+    <w:tmpl w:val="EA08CC3C"/>
+    <w:lvl w:ilvl="0">
+      <w:start w:val="3"/>
+      <w:numFmt w:val="decimal"/>
+      <w:lvlText w:val="%1"/>
+      <w:lvlJc w:val="left"/>
+      <w:pPr>
+        <w:ind w:left="360" w:hanging="360"/>
+      </w:pPr>
+      <w:rPr>
+        <w:rFonts w:hint="default"/>
+      </w:rPr>
+    </w:lvl>
+    <w:lvl w:ilvl="1">
+      <w:start w:val="1"/>
+      <w:numFmt w:val="decimal"/>
+      <w:lvlText w:val="%1.%2"/>
+      <w:lvlJc w:val="left"/>
+      <w:pPr>
+        <w:ind w:left="360" w:hanging="360"/>
+      </w:pPr>
+      <w:rPr>
+        <w:rFonts w:hint="default"/>
+      </w:rPr>
+    </w:lvl>
+    <w:lvl w:ilvl="2">
+      <w:start w:val="1"/>
+      <w:numFmt w:val="decimal"/>
+      <w:lvlText w:val="%1.%2.%3"/>
+      <w:lvlJc w:val="left"/>
+      <w:pPr>
+        <w:ind w:left="720" w:hanging="720"/>
+      </w:pPr>
+      <w:rPr>
+        <w:rFonts w:hint="default"/>
+      </w:rPr>
+    </w:lvl>
+    <w:lvl w:ilvl="3">
+      <w:start w:val="1"/>
+      <w:numFmt w:val="decimal"/>
+      <w:lvlText w:val="%1.%2.%3.%4"/>
+      <w:lvlJc w:val="left"/>
+      <w:pPr>
+        <w:ind w:left="1080" w:hanging="1080"/>
+      </w:pPr>
+      <w:rPr>
+        <w:rFonts w:hint="default"/>
+      </w:rPr>
+    </w:lvl>
+    <w:lvl w:ilvl="4">
+      <w:start w:val="1"/>
+      <w:numFmt w:val="decimal"/>
+      <w:lvlText w:val="%1.%2.%3.%4.%5"/>
+      <w:lvlJc w:val="left"/>
+      <w:pPr>
+        <w:ind w:left="1080" w:hanging="1080"/>
+      </w:pPr>
+      <w:rPr>
+        <w:rFonts w:hint="default"/>
+      </w:rPr>
+    </w:lvl>
+    <w:lvl w:ilvl="5">
+      <w:start w:val="1"/>
+      <w:numFmt w:val="decimal"/>
+      <w:lvlText w:val="%1.%2.%3.%4.%5.%6"/>
+      <w:lvlJc w:val="left"/>
+      <w:pPr>
+        <w:ind w:left="1440" w:hanging="1440"/>
+      </w:pPr>
+      <w:rPr>
+        <w:rFonts w:hint="default"/>
+      </w:rPr>
+    </w:lvl>
+    <w:lvl w:ilvl="6">
+      <w:start w:val="1"/>
+      <w:numFmt w:val="decimal"/>
+      <w:lvlText w:val="%1.%2.%3.%4.%5.%6.%7"/>
+      <w:lvlJc w:val="left"/>
+      <w:pPr>
+        <w:ind w:left="1440" w:hanging="1440"/>
+      </w:pPr>
+      <w:rPr>
+        <w:rFonts w:hint="default"/>
+      </w:rPr>
+    </w:lvl>
+    <w:lvl w:ilvl="7">
+      <w:start w:val="1"/>
+      <w:numFmt w:val="decimal"/>
+      <w:lvlText w:val="%1.%2.%3.%4.%5.%6.%7.%8"/>
+      <w:lvlJc w:val="left"/>
+      <w:pPr>
+        <w:ind w:left="1800" w:hanging="1800"/>
+      </w:pPr>
+      <w:rPr>
+        <w:rFonts w:hint="default"/>
+      </w:rPr>
+    </w:lvl>
+    <w:lvl w:ilvl="8">
+      <w:start w:val="1"/>
+      <w:numFmt w:val="decimal"/>
+      <w:lvlText w:val="%1.%2.%3.%4.%5.%6.%7.%8.%9"/>
+      <w:lvlJc w:val="left"/>
+      <w:pPr>
+        <w:ind w:left="1800" w:hanging="1800"/>
+      </w:pPr>
+      <w:rPr>
+        <w:rFonts w:hint="default"/>
+      </w:rPr>
+    </w:lvl>
+  </w:abstractNum>
+  <w:abstractNum w:abstractNumId="2" w15:restartNumberingAfterBreak="0">
+    <w:nsid w:val="0AD71271"/>
+    <w:multiLevelType w:val="hybridMultilevel"/>
+    <w:tmpl w:val="51A82054"/>
+    <w:lvl w:ilvl="0" w:tplc="FE7EE1FE">
+      <w:start w:val="3"/>
+      <w:numFmt w:val="decimal"/>
+      <w:lvlText w:val="%1"/>
+      <w:lvlJc w:val="left"/>
+      <w:pPr>
+        <w:ind w:left="720" w:hanging="360"/>
+      </w:pPr>
+      <w:rPr>
+        <w:rFonts w:hint="default"/>
+      </w:rPr>
+    </w:lvl>
+    <w:lvl w:ilvl="1" w:tplc="48090019" w:tentative="1">
+      <w:start w:val="1"/>
+      <w:numFmt w:val="lowerLetter"/>
+      <w:lvlText w:val="%2."/>
+      <w:lvlJc w:val="left"/>
+      <w:pPr>
+        <w:ind w:left="1440" w:hanging="360"/>
+      </w:pPr>
+    </w:lvl>
+    <w:lvl w:ilvl="2" w:tplc="4809001B">
+      <w:start w:val="1"/>
+      <w:numFmt w:val="lowerRoman"/>
+      <w:lvlText w:val="%3."/>
+      <w:lvlJc w:val="right"/>
+      <w:pPr>
+        <w:ind w:left="2160" w:hanging="180"/>
+      </w:pPr>
+    </w:lvl>
+    <w:lvl w:ilvl="3" w:tplc="4809000F" w:tentative="1">
+      <w:start w:val="1"/>
+      <w:numFmt w:val="decimal"/>
+      <w:lvlText w:val="%4."/>
+      <w:lvlJc w:val="left"/>
+      <w:pPr>
+        <w:ind w:left="2880" w:hanging="360"/>
+      </w:pPr>
+    </w:lvl>
+    <w:lvl w:ilvl="4" w:tplc="48090019" w:tentative="1">
+      <w:start w:val="1"/>
+      <w:numFmt w:val="lowerLetter"/>
+      <w:lvlText w:val="%5."/>
+      <w:lvlJc w:val="left"/>
+      <w:pPr>
+        <w:ind w:left="3600" w:hanging="360"/>
+      </w:pPr>
+    </w:lvl>
+    <w:lvl w:ilvl="5" w:tplc="4809001B" w:tentative="1">
+      <w:start w:val="1"/>
+      <w:numFmt w:val="lowerRoman"/>
+      <w:lvlText w:val="%6."/>
+      <w:lvlJc w:val="right"/>
+      <w:pPr>
+        <w:ind w:left="4320" w:hanging="180"/>
+      </w:pPr>
+    </w:lvl>
+    <w:lvl w:ilvl="6" w:tplc="4809000F" w:tentative="1">
+      <w:start w:val="1"/>
+      <w:numFmt w:val="decimal"/>
+      <w:lvlText w:val="%7."/>
+      <w:lvlJc w:val="left"/>
+      <w:pPr>
+        <w:ind w:left="5040" w:hanging="360"/>
+      </w:pPr>
+    </w:lvl>
+    <w:lvl w:ilvl="7" w:tplc="48090019" w:tentative="1">
+      <w:start w:val="1"/>
+      <w:numFmt w:val="lowerLetter"/>
+      <w:lvlText w:val="%8."/>
+      <w:lvlJc w:val="left"/>
+      <w:pPr>
+        <w:ind w:left="5760" w:hanging="360"/>
+      </w:pPr>
+    </w:lvl>
+    <w:lvl w:ilvl="8" w:tplc="4809001B" w:tentative="1">
+      <w:start w:val="1"/>
+      <w:numFmt w:val="lowerRoman"/>
+      <w:lvlText w:val="%9."/>
+      <w:lvlJc w:val="right"/>
+      <w:pPr>
+        <w:ind w:left="6480" w:hanging="180"/>
+      </w:pPr>
+    </w:lvl>
+  </w:abstractNum>
+  <w:abstractNum w:abstractNumId="3" w15:restartNumberingAfterBreak="0">
+    <w:nsid w:val="136C4BA7"/>
+    <w:multiLevelType w:val="multilevel"/>
+    <w:tmpl w:val="169E22F6"/>
+    <w:lvl w:ilvl="0">
+      <w:start w:val="3"/>
+      <w:numFmt w:val="decimal"/>
+      <w:lvlText w:val="%1"/>
+      <w:lvlJc w:val="left"/>
+      <w:pPr>
+        <w:ind w:left="400" w:hanging="400"/>
+      </w:pPr>
+      <w:rPr>
+        <w:rFonts w:hint="default"/>
+      </w:rPr>
+    </w:lvl>
+    <w:lvl w:ilvl="1">
+      <w:start w:val="1"/>
+      <w:numFmt w:val="decimal"/>
+      <w:lvlText w:val="%1.%2"/>
+      <w:lvlJc w:val="left"/>
+      <w:pPr>
+        <w:ind w:left="400" w:hanging="400"/>
+      </w:pPr>
+      <w:rPr>
+        <w:rFonts w:hint="default"/>
+      </w:rPr>
+    </w:lvl>
+    <w:lvl w:ilvl="2">
+      <w:start w:val="1"/>
+      <w:numFmt w:val="decimal"/>
+      <w:lvlText w:val="%1.%2.%3"/>
+      <w:lvlJc w:val="left"/>
+      <w:pPr>
+        <w:ind w:left="720" w:hanging="720"/>
+      </w:pPr>
+      <w:rPr>
+        <w:rFonts w:hint="default"/>
+      </w:rPr>
+    </w:lvl>
+    <w:lvl w:ilvl="3">
+      <w:start w:val="1"/>
+      <w:numFmt w:val="decimal"/>
+      <w:lvlText w:val="%1.%2.%3.%4"/>
+      <w:lvlJc w:val="left"/>
+      <w:pPr>
+        <w:ind w:left="720" w:hanging="720"/>
+      </w:pPr>
+      <w:rPr>
+        <w:rFonts w:hint="default"/>
+      </w:rPr>
+    </w:lvl>
+    <w:lvl w:ilvl="4">
+      <w:start w:val="1"/>
+      <w:numFmt w:val="decimal"/>
+      <w:lvlText w:val="%1.%2.%3.%4.%5"/>
+      <w:lvlJc w:val="left"/>
+      <w:pPr>
+        <w:ind w:left="1080" w:hanging="1080"/>
+      </w:pPr>
+      <w:rPr>
+        <w:rFonts w:hint="default"/>
+      </w:rPr>
+    </w:lvl>
+    <w:lvl w:ilvl="5">
+      <w:start w:val="1"/>
+      <w:numFmt w:val="decimal"/>
+      <w:lvlText w:val="%1.%2.%3.%4.%5.%6"/>
+      <w:lvlJc w:val="left"/>
+      <w:pPr>
+        <w:ind w:left="1080" w:hanging="1080"/>
+      </w:pPr>
+      <w:rPr>
+        <w:rFonts w:hint="default"/>
+      </w:rPr>
+    </w:lvl>
+    <w:lvl w:ilvl="6">
+      <w:start w:val="1"/>
+      <w:numFmt w:val="decimal"/>
+      <w:lvlText w:val="%1.%2.%3.%4.%5.%6.%7"/>
+      <w:lvlJc w:val="left"/>
+      <w:pPr>
+        <w:ind w:left="1440" w:hanging="1440"/>
+      </w:pPr>
+      <w:rPr>
+        <w:rFonts w:hint="default"/>
+      </w:rPr>
+    </w:lvl>
+    <w:lvl w:ilvl="7">
+      <w:start w:val="1"/>
+      <w:numFmt w:val="decimal"/>
+      <w:lvlText w:val="%1.%2.%3.%4.%5.%6.%7.%8"/>
+      <w:lvlJc w:val="left"/>
+      <w:pPr>
+        <w:ind w:left="1440" w:hanging="1440"/>
+      </w:pPr>
+      <w:rPr>
+        <w:rFonts w:hint="default"/>
+      </w:rPr>
+    </w:lvl>
+    <w:lvl w:ilvl="8">
+      <w:start w:val="1"/>
+      <w:numFmt w:val="decimal"/>
+      <w:lvlText w:val="%1.%2.%3.%4.%5.%6.%7.%8.%9"/>
+      <w:lvlJc w:val="left"/>
+      <w:pPr>
+        <w:ind w:left="1800" w:hanging="1800"/>
+      </w:pPr>
+      <w:rPr>
+        <w:rFonts w:hint="default"/>
+      </w:rPr>
+    </w:lvl>
+  </w:abstractNum>
+  <w:abstractNum w:abstractNumId="4" w15:restartNumberingAfterBreak="0">
     <w:nsid w:val="17525A87"/>
     <w:multiLevelType w:val="hybridMultilevel"/>
     <w:tmpl w:val="655AC72C"/>
@@ -1605,7 +1819,7 @@
       </w:pPr>
     </w:lvl>
   </w:abstractNum>
-  <w:abstractNum w:abstractNumId="2" w15:restartNumberingAfterBreak="0">
+  <w:abstractNum w:abstractNumId="5" w15:restartNumberingAfterBreak="0">
     <w:nsid w:val="20A1659B"/>
     <w:multiLevelType w:val="multilevel"/>
     <w:tmpl w:val="7BFA9CC0"/>
@@ -1718,7 +1932,96 @@
       </w:rPr>
     </w:lvl>
   </w:abstractNum>
-  <w:abstractNum w:abstractNumId="3" w15:restartNumberingAfterBreak="0">
+  <w:abstractNum w:abstractNumId="6" w15:restartNumberingAfterBreak="0">
+    <w:nsid w:val="20FE6822"/>
+    <w:multiLevelType w:val="hybridMultilevel"/>
+    <w:tmpl w:val="C38E9530"/>
+    <w:lvl w:ilvl="0" w:tplc="6BA4E5D6">
+      <w:start w:val="3"/>
+      <w:numFmt w:val="decimal"/>
+      <w:lvlText w:val="%1"/>
+      <w:lvlJc w:val="left"/>
+      <w:pPr>
+        <w:ind w:left="720" w:hanging="360"/>
+      </w:pPr>
+      <w:rPr>
+        <w:rFonts w:hint="default"/>
+      </w:rPr>
+    </w:lvl>
+    <w:lvl w:ilvl="1" w:tplc="48090019" w:tentative="1">
+      <w:start w:val="1"/>
+      <w:numFmt w:val="lowerLetter"/>
+      <w:lvlText w:val="%2."/>
+      <w:lvlJc w:val="left"/>
+      <w:pPr>
+        <w:ind w:left="1440" w:hanging="360"/>
+      </w:pPr>
+    </w:lvl>
+    <w:lvl w:ilvl="2" w:tplc="4809001B" w:tentative="1">
+      <w:start w:val="1"/>
+      <w:numFmt w:val="lowerRoman"/>
+      <w:lvlText w:val="%3."/>
+      <w:lvlJc w:val="right"/>
+      <w:pPr>
+        <w:ind w:left="2160" w:hanging="180"/>
+      </w:pPr>
+    </w:lvl>
+    <w:lvl w:ilvl="3" w:tplc="4809000F" w:tentative="1">
+      <w:start w:val="1"/>
+      <w:numFmt w:val="decimal"/>
+      <w:lvlText w:val="%4."/>
+      <w:lvlJc w:val="left"/>
+      <w:pPr>
+        <w:ind w:left="2880" w:hanging="360"/>
+      </w:pPr>
+    </w:lvl>
+    <w:lvl w:ilvl="4" w:tplc="48090019" w:tentative="1">
+      <w:start w:val="1"/>
+      <w:numFmt w:val="lowerLetter"/>
+      <w:lvlText w:val="%5."/>
+      <w:lvlJc w:val="left"/>
+      <w:pPr>
+        <w:ind w:left="3600" w:hanging="360"/>
+      </w:pPr>
+    </w:lvl>
+    <w:lvl w:ilvl="5" w:tplc="4809001B" w:tentative="1">
+      <w:start w:val="1"/>
+      <w:numFmt w:val="lowerRoman"/>
+      <w:lvlText w:val="%6."/>
+      <w:lvlJc w:val="right"/>
+      <w:pPr>
+        <w:ind w:left="4320" w:hanging="180"/>
+      </w:pPr>
+    </w:lvl>
+    <w:lvl w:ilvl="6" w:tplc="4809000F" w:tentative="1">
+      <w:start w:val="1"/>
+      <w:numFmt w:val="decimal"/>
+      <w:lvlText w:val="%7."/>
+      <w:lvlJc w:val="left"/>
+      <w:pPr>
+        <w:ind w:left="5040" w:hanging="360"/>
+      </w:pPr>
+    </w:lvl>
+    <w:lvl w:ilvl="7" w:tplc="48090019" w:tentative="1">
+      <w:start w:val="1"/>
+      <w:numFmt w:val="lowerLetter"/>
+      <w:lvlText w:val="%8."/>
+      <w:lvlJc w:val="left"/>
+      <w:pPr>
+        <w:ind w:left="5760" w:hanging="360"/>
+      </w:pPr>
+    </w:lvl>
+    <w:lvl w:ilvl="8" w:tplc="4809001B" w:tentative="1">
+      <w:start w:val="1"/>
+      <w:numFmt w:val="lowerRoman"/>
+      <w:lvlText w:val="%9."/>
+      <w:lvlJc w:val="right"/>
+      <w:pPr>
+        <w:ind w:left="6480" w:hanging="180"/>
+      </w:pPr>
+    </w:lvl>
+  </w:abstractNum>
+  <w:abstractNum w:abstractNumId="7" w15:restartNumberingAfterBreak="0">
     <w:nsid w:val="2CFF64C6"/>
     <w:multiLevelType w:val="hybridMultilevel"/>
     <w:tmpl w:val="B5807146"/>
@@ -1831,7 +2134,96 @@
       </w:rPr>
     </w:lvl>
   </w:abstractNum>
-  <w:abstractNum w:abstractNumId="4" w15:restartNumberingAfterBreak="0">
+  <w:abstractNum w:abstractNumId="8" w15:restartNumberingAfterBreak="0">
+    <w:nsid w:val="3440423A"/>
+    <w:multiLevelType w:val="hybridMultilevel"/>
+    <w:tmpl w:val="D0C46682"/>
+    <w:lvl w:ilvl="0" w:tplc="993E627E">
+      <w:start w:val="3"/>
+      <w:numFmt w:val="decimal"/>
+      <w:lvlText w:val="%1"/>
+      <w:lvlJc w:val="left"/>
+      <w:pPr>
+        <w:ind w:left="720" w:hanging="360"/>
+      </w:pPr>
+      <w:rPr>
+        <w:rFonts w:hint="default"/>
+      </w:rPr>
+    </w:lvl>
+    <w:lvl w:ilvl="1" w:tplc="48090019">
+      <w:start w:val="1"/>
+      <w:numFmt w:val="lowerLetter"/>
+      <w:lvlText w:val="%2."/>
+      <w:lvlJc w:val="left"/>
+      <w:pPr>
+        <w:ind w:left="1440" w:hanging="360"/>
+      </w:pPr>
+    </w:lvl>
+    <w:lvl w:ilvl="2" w:tplc="4809001B">
+      <w:start w:val="1"/>
+      <w:numFmt w:val="lowerRoman"/>
+      <w:lvlText w:val="%3."/>
+      <w:lvlJc w:val="right"/>
+      <w:pPr>
+        <w:ind w:left="2160" w:hanging="180"/>
+      </w:pPr>
+    </w:lvl>
+    <w:lvl w:ilvl="3" w:tplc="4809000F" w:tentative="1">
+      <w:start w:val="1"/>
+      <w:numFmt w:val="decimal"/>
+      <w:lvlText w:val="%4."/>
+      <w:lvlJc w:val="left"/>
+      <w:pPr>
+        <w:ind w:left="2880" w:hanging="360"/>
+      </w:pPr>
+    </w:lvl>
+    <w:lvl w:ilvl="4" w:tplc="48090019" w:tentative="1">
+      <w:start w:val="1"/>
+      <w:numFmt w:val="lowerLetter"/>
+      <w:lvlText w:val="%5."/>
+      <w:lvlJc w:val="left"/>
+      <w:pPr>
+        <w:ind w:left="3600" w:hanging="360"/>
+      </w:pPr>
+    </w:lvl>
+    <w:lvl w:ilvl="5" w:tplc="4809001B" w:tentative="1">
+      <w:start w:val="1"/>
+      <w:numFmt w:val="lowerRoman"/>
+      <w:lvlText w:val="%6."/>
+      <w:lvlJc w:val="right"/>
+      <w:pPr>
+        <w:ind w:left="4320" w:hanging="180"/>
+      </w:pPr>
+    </w:lvl>
+    <w:lvl w:ilvl="6" w:tplc="4809000F" w:tentative="1">
+      <w:start w:val="1"/>
+      <w:numFmt w:val="decimal"/>
+      <w:lvlText w:val="%7."/>
+      <w:lvlJc w:val="left"/>
+      <w:pPr>
+        <w:ind w:left="5040" w:hanging="360"/>
+      </w:pPr>
+    </w:lvl>
+    <w:lvl w:ilvl="7" w:tplc="48090019" w:tentative="1">
+      <w:start w:val="1"/>
+      <w:numFmt w:val="lowerLetter"/>
+      <w:lvlText w:val="%8."/>
+      <w:lvlJc w:val="left"/>
+      <w:pPr>
+        <w:ind w:left="5760" w:hanging="360"/>
+      </w:pPr>
+    </w:lvl>
+    <w:lvl w:ilvl="8" w:tplc="4809001B" w:tentative="1">
+      <w:start w:val="1"/>
+      <w:numFmt w:val="lowerRoman"/>
+      <w:lvlText w:val="%9."/>
+      <w:lvlJc w:val="right"/>
+      <w:pPr>
+        <w:ind w:left="6480" w:hanging="180"/>
+      </w:pPr>
+    </w:lvl>
+  </w:abstractNum>
+  <w:abstractNum w:abstractNumId="9" w15:restartNumberingAfterBreak="0">
     <w:nsid w:val="5EF060F3"/>
     <w:multiLevelType w:val="hybridMultilevel"/>
     <w:tmpl w:val="FFA03DF4"/>
@@ -1920,7 +2312,7 @@
       </w:pPr>
     </w:lvl>
   </w:abstractNum>
-  <w:abstractNum w:abstractNumId="5" w15:restartNumberingAfterBreak="0">
+  <w:abstractNum w:abstractNumId="10" w15:restartNumberingAfterBreak="0">
     <w:nsid w:val="68710E9B"/>
     <w:multiLevelType w:val="hybridMultilevel"/>
     <w:tmpl w:val="F4924160"/>
@@ -2033,7 +2425,120 @@
       </w:rPr>
     </w:lvl>
   </w:abstractNum>
-  <w:abstractNum w:abstractNumId="6" w15:restartNumberingAfterBreak="0">
+  <w:abstractNum w:abstractNumId="11" w15:restartNumberingAfterBreak="0">
+    <w:nsid w:val="75796C19"/>
+    <w:multiLevelType w:val="multilevel"/>
+    <w:tmpl w:val="CD3AD2C2"/>
+    <w:lvl w:ilvl="0">
+      <w:start w:val="3"/>
+      <w:numFmt w:val="decimal"/>
+      <w:lvlText w:val="%1"/>
+      <w:lvlJc w:val="left"/>
+      <w:pPr>
+        <w:ind w:left="720" w:hanging="720"/>
+      </w:pPr>
+      <w:rPr>
+        <w:rFonts w:hint="default"/>
+      </w:rPr>
+    </w:lvl>
+    <w:lvl w:ilvl="1">
+      <w:start w:val="1"/>
+      <w:numFmt w:val="decimal"/>
+      <w:lvlText w:val="%1.%2"/>
+      <w:lvlJc w:val="left"/>
+      <w:pPr>
+        <w:ind w:left="720" w:hanging="720"/>
+      </w:pPr>
+      <w:rPr>
+        <w:rFonts w:hint="default"/>
+      </w:rPr>
+    </w:lvl>
+    <w:lvl w:ilvl="2">
+      <w:start w:val="1"/>
+      <w:numFmt w:val="decimal"/>
+      <w:lvlText w:val="%1.%2.%3"/>
+      <w:lvlJc w:val="left"/>
+      <w:pPr>
+        <w:ind w:left="720" w:hanging="720"/>
+      </w:pPr>
+      <w:rPr>
+        <w:rFonts w:hint="default"/>
+      </w:rPr>
+    </w:lvl>
+    <w:lvl w:ilvl="3">
+      <w:start w:val="1"/>
+      <w:numFmt w:val="decimal"/>
+      <w:lvlText w:val="%1.%2.%3.%4"/>
+      <w:lvlJc w:val="left"/>
+      <w:pPr>
+        <w:ind w:left="1080" w:hanging="1080"/>
+      </w:pPr>
+      <w:rPr>
+        <w:rFonts w:hint="default"/>
+      </w:rPr>
+    </w:lvl>
+    <w:lvl w:ilvl="4">
+      <w:start w:val="1"/>
+      <w:numFmt w:val="decimal"/>
+      <w:lvlText w:val="%1.%2.%3.%4.%5"/>
+      <w:lvlJc w:val="left"/>
+      <w:pPr>
+        <w:ind w:left="1080" w:hanging="1080"/>
+      </w:pPr>
+      <w:rPr>
+        <w:rFonts w:hint="default"/>
+      </w:rPr>
+    </w:lvl>
+    <w:lvl w:ilvl="5">
+      <w:start w:val="1"/>
+      <w:numFmt w:val="decimal"/>
+      <w:lvlText w:val="%1.%2.%3.%4.%5.%6"/>
+      <w:lvlJc w:val="left"/>
+      <w:pPr>
+        <w:ind w:left="1440" w:hanging="1440"/>
+      </w:pPr>
+      <w:rPr>
+        <w:rFonts w:hint="default"/>
+      </w:rPr>
+    </w:lvl>
+    <w:lvl w:ilvl="6">
+      <w:start w:val="1"/>
+      <w:numFmt w:val="decimal"/>
+      <w:lvlText w:val="%1.%2.%3.%4.%5.%6.%7"/>
+      <w:lvlJc w:val="left"/>
+      <w:pPr>
+        <w:ind w:left="1440" w:hanging="1440"/>
+      </w:pPr>
+      <w:rPr>
+        <w:rFonts w:hint="default"/>
+      </w:rPr>
+    </w:lvl>
+    <w:lvl w:ilvl="7">
+      <w:start w:val="1"/>
+      <w:numFmt w:val="decimal"/>
+      <w:lvlText w:val="%1.%2.%3.%4.%5.%6.%7.%8"/>
+      <w:lvlJc w:val="left"/>
+      <w:pPr>
+        <w:ind w:left="1800" w:hanging="1800"/>
+      </w:pPr>
+      <w:rPr>
+        <w:rFonts w:hint="default"/>
+      </w:rPr>
+    </w:lvl>
+    <w:lvl w:ilvl="8">
+      <w:start w:val="1"/>
+      <w:numFmt w:val="decimal"/>
+      <w:lvlText w:val="%1.%2.%3.%4.%5.%6.%7.%8.%9"/>
+      <w:lvlJc w:val="left"/>
+      <w:pPr>
+        <w:ind w:left="1800" w:hanging="1800"/>
+      </w:pPr>
+      <w:rPr>
+        <w:rFonts w:hint="default"/>
+      </w:rPr>
+    </w:lvl>
+  </w:abstractNum>
+  <w:abstractNum w:abstractNumId="12" w15:restartNumberingAfterBreak="0">
     <w:nsid w:val="79B027EC"/>
     <w:multiLevelType w:val="hybridMultilevel"/>
     <w:tmpl w:val="5AF27594"/>
@@ -2147,25 +2652,43 @@
     </w:lvl>
   </w:abstractNum>
   <w:num w:numId="1">
-    <w:abstractNumId w:val="4"/>
+    <w:abstractNumId w:val="9"/>
   </w:num>
   <w:num w:numId="2">
     <w:abstractNumId w:val="0"/>
   </w:num>
   <w:num w:numId="3">
+    <w:abstractNumId w:val="4"/>
+  </w:num>
+  <w:num w:numId="4">
+    <w:abstractNumId w:val="5"/>
+  </w:num>
+  <w:num w:numId="5">
+    <w:abstractNumId w:val="7"/>
+  </w:num>
+  <w:num w:numId="6">
+    <w:abstractNumId w:val="10"/>
+  </w:num>
+  <w:num w:numId="7">
+    <w:abstractNumId w:val="12"/>
+  </w:num>
+  <w:num w:numId="8">
+    <w:abstractNumId w:val="8"/>
+  </w:num>
+  <w:num w:numId="9">
     <w:abstractNumId w:val="1"/>
   </w:num>
-  <w:num w:numId="4">
+  <w:num w:numId="10">
     <w:abstractNumId w:val="2"/>
   </w:num>
-  <w:num w:numId="5">
+  <w:num w:numId="11">
     <w:abstractNumId w:val="3"/>
   </w:num>
-  <w:num w:numId="6">
-    <w:abstractNumId w:val="5"/>
+  <w:num w:numId="12">
+    <w:abstractNumId w:val="6"/>
   </w:num>
-  <w:num w:numId="7">
-    <w:abstractNumId w:val="6"/>
+  <w:num w:numId="13">
+    <w:abstractNumId w:val="11"/>
   </w:num>
 </w:numbering>
 </file>
@@ -2717,6 +3240,54 @@
       <w:contextualSpacing/>
     </w:pPr>
   </w:style>
+  <w:style w:type="paragraph" w:styleId="HTMLPreformatted">
+    <w:name w:val="HTML Preformatted"/>
+    <w:basedOn w:val="Normal"/>
+    <w:link w:val="HTMLPreformattedChar"/>
+    <w:uiPriority w:val="99"/>
+    <w:semiHidden/>
+    <w:unhideWhenUsed/>
+    <w:rsid w:val="004E50A5"/>
+    <w:pPr>
+      <w:tabs>
+        <w:tab w:val="left" w:pos="916"/>
+        <w:tab w:val="left" w:pos="1832"/>
+        <w:tab w:val="left" w:pos="2748"/>
+        <w:tab w:val="left" w:pos="3664"/>
+        <w:tab w:val="left" w:pos="4580"/>
+        <w:tab w:val="left" w:pos="5496"/>
+        <w:tab w:val="left" w:pos="6412"/>
+        <w:tab w:val="left" w:pos="7328"/>
+        <w:tab w:val="left" w:pos="8244"/>
+        <w:tab w:val="left" w:pos="9160"/>
+        <w:tab w:val="left" w:pos="10076"/>
+        <w:tab w:val="left" w:pos="10992"/>
+        <w:tab w:val="left" w:pos="11908"/>
+        <w:tab w:val="left" w:pos="12824"/>
+        <w:tab w:val="left" w:pos="13740"/>
+        <w:tab w:val="left" w:pos="14656"/>
+      </w:tabs>
+      <w:spacing w:after="0" w:line="240" w:lineRule="auto"/>
+    </w:pPr>
+    <w:rPr>
+      <w:rFonts w:ascii="Courier New" w:eastAsia="Times New Roman" w:hAnsi="Courier New" w:cs="Courier New"/>
+      <w:sz w:val="20"/>
+      <w:szCs w:val="20"/>
+    </w:rPr>
+  </w:style>
+  <w:style w:type="character" w:customStyle="1" w:styleId="HTMLPreformattedChar">
+    <w:name w:val="HTML Preformatted Char"/>
+    <w:basedOn w:val="DefaultParagraphFont"/>
+    <w:link w:val="HTMLPreformatted"/>
+    <w:uiPriority w:val="99"/>
+    <w:semiHidden/>
+    <w:rsid w:val="004E50A5"/>
+    <w:rPr>
+      <w:rFonts w:ascii="Courier New" w:eastAsia="Times New Roman" w:hAnsi="Courier New" w:cs="Courier New"/>
+      <w:sz w:val="20"/>
+      <w:szCs w:val="20"/>
+    </w:rPr>
+  </w:style>
 </w:styles>
 </file>
 

</xml_diff>

<commit_message>
Added SearchClinicOnMap for White box test case
</commit_message>
<xml_diff>
--- a/Lab4/Test Cases & Results/Test Case Report.docx
+++ b/Lab4/Test Cases & Results/Test Case Report.docx
@@ -1,6 +1,6 @@
 
 <file path=word/document.xml><?xml version="1.0" encoding="utf-8"?>
-<w:document xmlns:wpc="http://schemas.microsoft.com/office/word/2010/wordprocessingCanvas" xmlns:mc="http://schemas.openxmlformats.org/markup-compatibility/2006" xmlns:o="urn:schemas-microsoft-com:office:office" xmlns:r="http://schemas.openxmlformats.org/officeDocument/2006/relationships" xmlns:m="http://schemas.openxmlformats.org/officeDocument/2006/math" xmlns:v="urn:schemas-microsoft-com:vml" xmlns:wp14="http://schemas.microsoft.com/office/word/2010/wordprocessingDrawing" xmlns:wp="http://schemas.openxmlformats.org/drawingml/2006/wordprocessingDrawing" xmlns:w10="urn:schemas-microsoft-com:office:word" xmlns:w="http://schemas.openxmlformats.org/wordprocessingml/2006/main" xmlns:w14="http://schemas.microsoft.com/office/word/2010/wordml" xmlns:w15="http://schemas.microsoft.com/office/word/2012/wordml" xmlns:wpg="http://schemas.microsoft.com/office/word/2010/wordprocessingGroup" xmlns:wpi="http://schemas.microsoft.com/office/word/2010/wordprocessingInk" xmlns:wne="http://schemas.microsoft.com/office/word/2006/wordml" xmlns:wps="http://schemas.microsoft.com/office/word/2010/wordprocessingShape" mc:Ignorable="w14 w15 wp14">
+<w:document xmlns:wpc="http://schemas.microsoft.com/office/word/2010/wordprocessingCanvas" xmlns:cx="http://schemas.microsoft.com/office/drawing/2014/chartex" xmlns:cx1="http://schemas.microsoft.com/office/drawing/2015/9/8/chartex" xmlns:cx2="http://schemas.microsoft.com/office/drawing/2015/10/21/chartex" xmlns:cx3="http://schemas.microsoft.com/office/drawing/2016/5/9/chartex" xmlns:cx4="http://schemas.microsoft.com/office/drawing/2016/5/10/chartex" xmlns:cx5="http://schemas.microsoft.com/office/drawing/2016/5/11/chartex" xmlns:cx6="http://schemas.microsoft.com/office/drawing/2016/5/12/chartex" xmlns:cx7="http://schemas.microsoft.com/office/drawing/2016/5/13/chartex" xmlns:cx8="http://schemas.microsoft.com/office/drawing/2016/5/14/chartex" xmlns:mc="http://schemas.openxmlformats.org/markup-compatibility/2006" xmlns:aink="http://schemas.microsoft.com/office/drawing/2016/ink" xmlns:am3d="http://schemas.microsoft.com/office/drawing/2017/model3d" xmlns:o="urn:schemas-microsoft-com:office:office" xmlns:r="http://schemas.openxmlformats.org/officeDocument/2006/relationships" xmlns:m="http://schemas.openxmlformats.org/officeDocument/2006/math" xmlns:v="urn:schemas-microsoft-com:vml" xmlns:wp14="http://schemas.microsoft.com/office/word/2010/wordprocessingDrawing" xmlns:wp="http://schemas.openxmlformats.org/drawingml/2006/wordprocessingDrawing" xmlns:w10="urn:schemas-microsoft-com:office:word" xmlns:w="http://schemas.openxmlformats.org/wordprocessingml/2006/main" xmlns:w14="http://schemas.microsoft.com/office/word/2010/wordml" xmlns:w15="http://schemas.microsoft.com/office/word/2012/wordml" xmlns:w16cid="http://schemas.microsoft.com/office/word/2016/wordml/cid" xmlns:w16se="http://schemas.microsoft.com/office/word/2015/wordml/symex" xmlns:wpg="http://schemas.microsoft.com/office/word/2010/wordprocessingGroup" xmlns:wpi="http://schemas.microsoft.com/office/word/2010/wordprocessingInk" xmlns:wne="http://schemas.microsoft.com/office/word/2006/wordml" xmlns:wps="http://schemas.microsoft.com/office/word/2010/wordprocessingShape" mc:Ignorable="w14 w15 w16se w16cid wp14">
   <w:body>
     <w:p>
       <w:pPr>
@@ -13,6 +13,8 @@
           <w:u w:val="single"/>
         </w:rPr>
       </w:pPr>
+      <w:bookmarkStart w:id="0" w:name="_Hlk24292389"/>
+      <w:bookmarkEnd w:id="0"/>
       <w:r>
         <w:rPr>
           <w:rFonts w:ascii="Arial" w:hAnsi="Arial" w:cs="Arial"/>
@@ -780,7 +782,7 @@
           <w:szCs w:val="24"/>
         </w:rPr>
         <w:drawing>
-          <wp:inline distT="0" distB="0" distL="0" distR="0">
+          <wp:inline distT="0" distB="0" distL="0" distR="0" wp14:anchorId="222E051F" wp14:editId="5A8742D7">
             <wp:extent cx="5731510" cy="3543300"/>
             <wp:effectExtent l="0" t="0" r="2540" b="0"/>
             <wp:docPr id="3" name="Picture 3"/>
@@ -946,8 +948,6 @@
         </w:rPr>
         <w:t>()</w:t>
       </w:r>
-      <w:bookmarkStart w:id="0" w:name="_GoBack"/>
-      <w:bookmarkEnd w:id="0"/>
     </w:p>
     <w:p>
       <w:pPr>
@@ -1043,7 +1043,7 @@
           <w:szCs w:val="24"/>
         </w:rPr>
         <w:drawing>
-          <wp:anchor distT="0" distB="0" distL="114300" distR="114300" simplePos="0" relativeHeight="251658240" behindDoc="0" locked="0" layoutInCell="1" allowOverlap="1">
+          <wp:anchor distT="0" distB="0" distL="114300" distR="114300" simplePos="0" relativeHeight="251658240" behindDoc="0" locked="0" layoutInCell="1" allowOverlap="1" wp14:anchorId="121C0C66" wp14:editId="4AF6F777">
             <wp:simplePos x="0" y="0"/>
             <wp:positionH relativeFrom="column">
               <wp:posOffset>2419350</wp:posOffset>
@@ -1501,16 +1501,24 @@
     </w:p>
     <w:p>
       <w:pPr>
-        <w:spacing w:after="0"/>
-        <w:rPr>
-          <w:rFonts w:ascii="Arial" w:hAnsi="Arial" w:cs="Arial"/>
-          <w:sz w:val="24"/>
-          <w:szCs w:val="24"/>
-        </w:rPr>
-      </w:pPr>
-    </w:p>
-    <w:p>
-      <w:pPr>
+        <w:rPr>
+          <w:rFonts w:ascii="Arial" w:hAnsi="Arial" w:cs="Arial"/>
+          <w:b/>
+          <w:szCs w:val="24"/>
+        </w:rPr>
+      </w:pPr>
+      <w:r>
+        <w:rPr>
+          <w:rFonts w:ascii="Arial" w:hAnsi="Arial" w:cs="Arial"/>
+          <w:b/>
+          <w:szCs w:val="24"/>
+        </w:rPr>
+        <w:br w:type="page"/>
+      </w:r>
+    </w:p>
+    <w:p>
+      <w:pPr>
+        <w:spacing w:after="0"/>
         <w:rPr>
           <w:rFonts w:ascii="Arial" w:hAnsi="Arial" w:cs="Arial"/>
           <w:b/>
@@ -1525,8 +1533,1070 @@
           <w:sz w:val="28"/>
           <w:szCs w:val="24"/>
         </w:rPr>
-        <w:br w:type="page"/>
-      </w:r>
+        <w:lastRenderedPageBreak/>
+        <w:t>3.</w:t>
+      </w:r>
+      <w:r>
+        <w:rPr>
+          <w:rFonts w:ascii="Arial" w:hAnsi="Arial" w:cs="Arial"/>
+          <w:b/>
+          <w:sz w:val="28"/>
+          <w:szCs w:val="24"/>
+        </w:rPr>
+        <w:t>2</w:t>
+      </w:r>
+      <w:r>
+        <w:rPr>
+          <w:rFonts w:ascii="Arial" w:hAnsi="Arial" w:cs="Arial"/>
+          <w:b/>
+          <w:sz w:val="28"/>
+          <w:szCs w:val="24"/>
+        </w:rPr>
+        <w:tab/>
+        <w:t xml:space="preserve">Control Flow Test: </w:t>
+      </w:r>
+      <w:r>
+        <w:rPr>
+          <w:rFonts w:ascii="Arial" w:hAnsi="Arial" w:cs="Arial"/>
+          <w:b/>
+          <w:sz w:val="28"/>
+          <w:szCs w:val="24"/>
+        </w:rPr>
+        <w:t xml:space="preserve">Search Clinic </w:t>
+      </w:r>
+      <w:proofErr w:type="gramStart"/>
+      <w:r>
+        <w:rPr>
+          <w:rFonts w:ascii="Arial" w:hAnsi="Arial" w:cs="Arial"/>
+          <w:b/>
+          <w:sz w:val="28"/>
+          <w:szCs w:val="24"/>
+        </w:rPr>
+        <w:t>On</w:t>
+      </w:r>
+      <w:proofErr w:type="gramEnd"/>
+      <w:r>
+        <w:rPr>
+          <w:rFonts w:ascii="Arial" w:hAnsi="Arial" w:cs="Arial"/>
+          <w:b/>
+          <w:sz w:val="28"/>
+          <w:szCs w:val="24"/>
+        </w:rPr>
+        <w:t xml:space="preserve"> Map</w:t>
+      </w:r>
+    </w:p>
+    <w:p>
+      <w:pPr>
+        <w:spacing w:after="0"/>
+        <w:jc w:val="both"/>
+        <w:rPr>
+          <w:rFonts w:ascii="Arial" w:hAnsi="Arial" w:cs="Arial"/>
+          <w:noProof/>
+        </w:rPr>
+      </w:pPr>
+      <w:r>
+        <w:rPr>
+          <w:rFonts w:ascii="Arial" w:hAnsi="Arial" w:cs="Arial"/>
+          <w:noProof/>
+        </w:rPr>
+        <w:t>Method:</w:t>
+      </w:r>
+      <w:r>
+        <w:rPr>
+          <w:rFonts w:ascii="Arial" w:hAnsi="Arial" w:cs="Arial"/>
+          <w:noProof/>
+        </w:rPr>
+        <w:t xml:space="preserve"> searchClinicOnMap </w:t>
+      </w:r>
+      <w:r>
+        <w:rPr>
+          <w:rFonts w:ascii="Arial" w:hAnsi="Arial" w:cs="Arial"/>
+          <w:noProof/>
+        </w:rPr>
+        <w:t>()</w:t>
+      </w:r>
+    </w:p>
+    <w:p>
+      <w:pPr>
+        <w:spacing w:after="0"/>
+        <w:jc w:val="both"/>
+        <w:rPr>
+          <w:rFonts w:ascii="Arial" w:hAnsi="Arial" w:cs="Arial"/>
+          <w:noProof/>
+        </w:rPr>
+      </w:pPr>
+      <w:r>
+        <w:rPr>
+          <w:rFonts w:ascii="Arial" w:hAnsi="Arial" w:cs="Arial"/>
+          <w:noProof/>
+        </w:rPr>
+        <w:t xml:space="preserve">Parameters: </w:t>
+      </w:r>
+      <w:r>
+        <w:rPr>
+          <w:rFonts w:ascii="Arial" w:hAnsi="Arial" w:cs="Arial"/>
+          <w:noProof/>
+        </w:rPr>
+        <w:t>Query</w:t>
+      </w:r>
+    </w:p>
+    <w:p>
+      <w:pPr>
+        <w:spacing w:after="0"/>
+        <w:jc w:val="both"/>
+        <w:rPr>
+          <w:rFonts w:ascii="Arial" w:hAnsi="Arial" w:cs="Arial"/>
+          <w:noProof/>
+        </w:rPr>
+      </w:pPr>
+      <w:r>
+        <w:rPr>
+          <w:rFonts w:ascii="Arial" w:hAnsi="Arial" w:cs="Arial"/>
+          <w:noProof/>
+        </w:rPr>
+        <w:t>Return: boolean</w:t>
+      </w:r>
+    </w:p>
+    <w:p>
+      <w:pPr>
+        <w:spacing w:after="0"/>
+        <w:jc w:val="both"/>
+        <w:rPr>
+          <w:rFonts w:ascii="Arial" w:hAnsi="Arial" w:cs="Arial"/>
+          <w:noProof/>
+        </w:rPr>
+      </w:pPr>
+      <w:r>
+        <w:rPr>
+          <w:rFonts w:ascii="Arial" w:hAnsi="Arial" w:cs="Arial"/>
+          <w:noProof/>
+        </w:rPr>
+        <w:t xml:space="preserve">Purpose: </w:t>
+      </w:r>
+      <w:r>
+        <w:rPr>
+          <w:rFonts w:ascii="Arial" w:hAnsi="Arial" w:cs="Arial"/>
+          <w:noProof/>
+        </w:rPr>
+        <w:t>Search Clinic by Clinic Name/Phone Number/Postal Code and show clinic location on map</w:t>
+      </w:r>
+    </w:p>
+    <w:p>
+      <w:pPr>
+        <w:spacing w:after="0"/>
+        <w:rPr>
+          <w:rFonts w:ascii="Arial" w:hAnsi="Arial" w:cs="Arial"/>
+          <w:noProof/>
+          <w:sz w:val="24"/>
+        </w:rPr>
+      </w:pPr>
+    </w:p>
+    <w:p>
+      <w:pPr>
+        <w:spacing w:after="0"/>
+        <w:rPr>
+          <w:rFonts w:ascii="Arial" w:hAnsi="Arial" w:cs="Arial"/>
+          <w:szCs w:val="24"/>
+        </w:rPr>
+      </w:pPr>
+      <w:r>
+        <w:rPr>
+          <w:rFonts w:ascii="Arial" w:hAnsi="Arial" w:cs="Arial"/>
+          <w:noProof/>
+          <w:sz w:val="24"/>
+          <w:szCs w:val="24"/>
+        </w:rPr>
+        <w:drawing>
+          <wp:anchor distT="0" distB="0" distL="114300" distR="114300" simplePos="0" relativeHeight="251659264" behindDoc="0" locked="0" layoutInCell="1" allowOverlap="1" wp14:anchorId="7FF0693A" wp14:editId="6221473C">
+            <wp:simplePos x="0" y="0"/>
+            <wp:positionH relativeFrom="column">
+              <wp:posOffset>2757560</wp:posOffset>
+            </wp:positionH>
+            <wp:positionV relativeFrom="paragraph">
+              <wp:posOffset>6350</wp:posOffset>
+            </wp:positionV>
+            <wp:extent cx="3679653" cy="4546773"/>
+            <wp:effectExtent l="0" t="0" r="0" b="6350"/>
+            <wp:wrapThrough wrapText="bothSides">
+              <wp:wrapPolygon edited="0">
+                <wp:start x="0" y="0"/>
+                <wp:lineTo x="0" y="21540"/>
+                <wp:lineTo x="21473" y="21540"/>
+                <wp:lineTo x="21473" y="0"/>
+                <wp:lineTo x="0" y="0"/>
+              </wp:wrapPolygon>
+            </wp:wrapThrough>
+            <wp:docPr id="7" name="Picture 7" descr="A close up of a map&#10;&#10;Description automatically generated"/>
+            <wp:cNvGraphicFramePr>
+              <a:graphicFrameLocks xmlns:a="http://schemas.openxmlformats.org/drawingml/2006/main" noChangeAspect="1"/>
+            </wp:cNvGraphicFramePr>
+            <a:graphic xmlns:a="http://schemas.openxmlformats.org/drawingml/2006/main">
+              <a:graphicData uri="http://schemas.openxmlformats.org/drawingml/2006/picture">
+                <pic:pic xmlns:pic="http://schemas.openxmlformats.org/drawingml/2006/picture">
+                  <pic:nvPicPr>
+                    <pic:cNvPr id="7" name="SearchClinic.png"/>
+                    <pic:cNvPicPr/>
+                  </pic:nvPicPr>
+                  <pic:blipFill>
+                    <a:blip r:embed="rId9">
+                      <a:extLst>
+                        <a:ext uri="{28A0092B-C50C-407E-A947-70E740481C1C}">
+                          <a14:useLocalDpi xmlns:a14="http://schemas.microsoft.com/office/drawing/2010/main" val="0"/>
+                        </a:ext>
+                      </a:extLst>
+                    </a:blip>
+                    <a:stretch>
+                      <a:fillRect/>
+                    </a:stretch>
+                  </pic:blipFill>
+                  <pic:spPr>
+                    <a:xfrm>
+                      <a:off x="0" y="0"/>
+                      <a:ext cx="3679653" cy="4546773"/>
+                    </a:xfrm>
+                    <a:prstGeom prst="rect">
+                      <a:avLst/>
+                    </a:prstGeom>
+                  </pic:spPr>
+                </pic:pic>
+              </a:graphicData>
+            </a:graphic>
+          </wp:anchor>
+        </w:drawing>
+      </w:r>
+      <w:r>
+        <w:rPr>
+          <w:rFonts w:ascii="Arial" w:hAnsi="Arial" w:cs="Arial"/>
+          <w:b/>
+          <w:sz w:val="24"/>
+          <w:szCs w:val="24"/>
+        </w:rPr>
+        <w:t>Basis Paths</w:t>
+      </w:r>
+      <w:r>
+        <w:rPr>
+          <w:rFonts w:ascii="Arial" w:hAnsi="Arial" w:cs="Arial"/>
+          <w:b/>
+          <w:sz w:val="24"/>
+          <w:szCs w:val="24"/>
+        </w:rPr>
+        <w:t xml:space="preserve">: </w:t>
+      </w:r>
+      <w:r>
+        <w:rPr>
+          <w:rFonts w:ascii="Arial" w:hAnsi="Arial" w:cs="Arial"/>
+          <w:b/>
+          <w:sz w:val="24"/>
+          <w:szCs w:val="24"/>
+        </w:rPr>
+        <w:br/>
+      </w:r>
+      <w:r>
+        <w:rPr>
+          <w:rFonts w:ascii="Arial" w:hAnsi="Arial" w:cs="Arial"/>
+          <w:szCs w:val="24"/>
+        </w:rPr>
+        <w:t xml:space="preserve">a) </w:t>
+      </w:r>
+      <w:r>
+        <w:rPr>
+          <w:rFonts w:ascii="Arial" w:hAnsi="Arial" w:cs="Arial"/>
+          <w:szCs w:val="24"/>
+        </w:rPr>
+        <w:t>1,2,4,5,6,7,9,10</w:t>
+      </w:r>
+      <w:r>
+        <w:rPr>
+          <w:rFonts w:ascii="Arial" w:hAnsi="Arial" w:cs="Arial"/>
+          <w:szCs w:val="24"/>
+        </w:rPr>
+        <w:t>,6</w:t>
+      </w:r>
+      <w:r>
+        <w:rPr>
+          <w:rFonts w:ascii="Arial" w:hAnsi="Arial" w:cs="Arial"/>
+          <w:szCs w:val="24"/>
+        </w:rPr>
+        <w:t>,11,12</w:t>
+      </w:r>
+    </w:p>
+    <w:p>
+      <w:pPr>
+        <w:spacing w:after="0"/>
+        <w:rPr>
+          <w:rFonts w:ascii="Arial" w:hAnsi="Arial" w:cs="Arial"/>
+          <w:szCs w:val="24"/>
+        </w:rPr>
+      </w:pPr>
+      <w:r>
+        <w:rPr>
+          <w:rFonts w:ascii="Arial" w:hAnsi="Arial" w:cs="Arial"/>
+          <w:szCs w:val="24"/>
+        </w:rPr>
+        <w:t>b) 1,2,3</w:t>
+      </w:r>
+    </w:p>
+    <w:p>
+      <w:pPr>
+        <w:spacing w:after="0"/>
+        <w:rPr>
+          <w:rFonts w:ascii="Arial" w:hAnsi="Arial" w:cs="Arial"/>
+          <w:szCs w:val="24"/>
+        </w:rPr>
+      </w:pPr>
+      <w:r>
+        <w:rPr>
+          <w:rFonts w:ascii="Arial" w:hAnsi="Arial" w:cs="Arial"/>
+          <w:szCs w:val="24"/>
+        </w:rPr>
+        <w:t>c) 1,2,4,3</w:t>
+      </w:r>
+    </w:p>
+    <w:p>
+      <w:pPr>
+        <w:spacing w:after="0"/>
+        <w:rPr>
+          <w:rFonts w:ascii="Arial" w:hAnsi="Arial" w:cs="Arial"/>
+          <w:szCs w:val="24"/>
+        </w:rPr>
+      </w:pPr>
+      <w:r>
+        <w:rPr>
+          <w:rFonts w:ascii="Arial" w:hAnsi="Arial" w:cs="Arial"/>
+          <w:szCs w:val="24"/>
+        </w:rPr>
+        <w:t>d) 1,2,4,5,6,7,10</w:t>
+      </w:r>
+      <w:r>
+        <w:rPr>
+          <w:rFonts w:ascii="Arial" w:hAnsi="Arial" w:cs="Arial"/>
+          <w:szCs w:val="24"/>
+        </w:rPr>
+        <w:t>,6</w:t>
+      </w:r>
+      <w:r>
+        <w:rPr>
+          <w:rFonts w:ascii="Arial" w:hAnsi="Arial" w:cs="Arial"/>
+          <w:szCs w:val="24"/>
+        </w:rPr>
+        <w:t>,11,3</w:t>
+      </w:r>
+    </w:p>
+    <w:p>
+      <w:pPr>
+        <w:spacing w:after="0"/>
+        <w:rPr>
+          <w:rFonts w:ascii="Arial" w:hAnsi="Arial" w:cs="Arial"/>
+          <w:szCs w:val="24"/>
+        </w:rPr>
+      </w:pPr>
+      <w:r>
+        <w:rPr>
+          <w:rFonts w:ascii="Arial" w:hAnsi="Arial" w:cs="Arial"/>
+          <w:szCs w:val="24"/>
+        </w:rPr>
+        <w:t>e</w:t>
+      </w:r>
+      <w:r>
+        <w:rPr>
+          <w:rFonts w:ascii="Arial" w:hAnsi="Arial" w:cs="Arial"/>
+          <w:szCs w:val="24"/>
+        </w:rPr>
+        <w:t>)  1,2,4,5,6,8,10</w:t>
+      </w:r>
+      <w:r>
+        <w:rPr>
+          <w:rFonts w:ascii="Arial" w:hAnsi="Arial" w:cs="Arial"/>
+          <w:szCs w:val="24"/>
+        </w:rPr>
+        <w:t>,6</w:t>
+      </w:r>
+      <w:r>
+        <w:rPr>
+          <w:rFonts w:ascii="Arial" w:hAnsi="Arial" w:cs="Arial"/>
+          <w:szCs w:val="24"/>
+        </w:rPr>
+        <w:t>,11,3</w:t>
+      </w:r>
+    </w:p>
+    <w:p>
+      <w:pPr>
+        <w:spacing w:after="0"/>
+        <w:rPr>
+          <w:rFonts w:ascii="Arial" w:hAnsi="Arial" w:cs="Arial"/>
+          <w:szCs w:val="24"/>
+        </w:rPr>
+      </w:pPr>
+      <w:r>
+        <w:rPr>
+          <w:rFonts w:ascii="Arial" w:hAnsi="Arial" w:cs="Arial"/>
+          <w:szCs w:val="24"/>
+        </w:rPr>
+        <w:t>f</w:t>
+      </w:r>
+      <w:r>
+        <w:rPr>
+          <w:rFonts w:ascii="Arial" w:hAnsi="Arial" w:cs="Arial"/>
+          <w:szCs w:val="24"/>
+        </w:rPr>
+        <w:t>) 1,2,4,5,6,8,</w:t>
+      </w:r>
+      <w:r>
+        <w:rPr>
+          <w:rFonts w:ascii="Arial" w:hAnsi="Arial" w:cs="Arial"/>
+          <w:szCs w:val="24"/>
+        </w:rPr>
+        <w:t>9,</w:t>
+      </w:r>
+      <w:r>
+        <w:rPr>
+          <w:rFonts w:ascii="Arial" w:hAnsi="Arial" w:cs="Arial"/>
+          <w:szCs w:val="24"/>
+        </w:rPr>
+        <w:t>10,</w:t>
+      </w:r>
+      <w:r>
+        <w:rPr>
+          <w:rFonts w:ascii="Arial" w:hAnsi="Arial" w:cs="Arial"/>
+          <w:szCs w:val="24"/>
+        </w:rPr>
+        <w:t>6,</w:t>
+      </w:r>
+      <w:r>
+        <w:rPr>
+          <w:rFonts w:ascii="Arial" w:hAnsi="Arial" w:cs="Arial"/>
+          <w:szCs w:val="24"/>
+        </w:rPr>
+        <w:t>11,12</w:t>
+      </w:r>
+    </w:p>
+    <w:p>
+      <w:pPr>
+        <w:spacing w:after="0"/>
+        <w:rPr>
+          <w:rFonts w:ascii="Arial" w:hAnsi="Arial" w:cs="Arial"/>
+          <w:szCs w:val="24"/>
+        </w:rPr>
+      </w:pPr>
+    </w:p>
+    <w:p>
+      <w:pPr>
+        <w:spacing w:after="0"/>
+        <w:rPr>
+          <w:rFonts w:ascii="Arial" w:hAnsi="Arial" w:cs="Arial"/>
+          <w:szCs w:val="24"/>
+        </w:rPr>
+      </w:pPr>
+      <w:r>
+        <w:rPr>
+          <w:rFonts w:ascii="Arial" w:hAnsi="Arial" w:cs="Arial"/>
+          <w:b/>
+          <w:sz w:val="24"/>
+          <w:szCs w:val="24"/>
+        </w:rPr>
+        <w:t xml:space="preserve">Test Cases: </w:t>
+      </w:r>
+      <w:r>
+        <w:rPr>
+          <w:rFonts w:ascii="Arial" w:hAnsi="Arial" w:cs="Arial"/>
+          <w:b/>
+          <w:sz w:val="24"/>
+          <w:szCs w:val="24"/>
+        </w:rPr>
+        <w:br/>
+      </w:r>
+      <w:r>
+        <w:rPr>
+          <w:rFonts w:ascii="Arial" w:hAnsi="Arial" w:cs="Arial"/>
+          <w:szCs w:val="24"/>
+        </w:rPr>
+        <w:t>a)</w:t>
+      </w:r>
+      <w:r>
+        <w:rPr>
+          <w:rFonts w:ascii="Arial" w:hAnsi="Arial" w:cs="Arial"/>
+          <w:szCs w:val="24"/>
+        </w:rPr>
+        <w:t xml:space="preserve"> User types “Peace” and press search, all the Clinics which contains the keyword “Peace” in their Clinic name will be </w:t>
+      </w:r>
+      <w:r>
+        <w:rPr>
+          <w:rFonts w:ascii="Arial" w:hAnsi="Arial" w:cs="Arial"/>
+          <w:szCs w:val="24"/>
+        </w:rPr>
+        <w:t xml:space="preserve">plotted </w:t>
+      </w:r>
+      <w:r>
+        <w:rPr>
+          <w:rFonts w:ascii="Arial" w:hAnsi="Arial" w:cs="Arial"/>
+          <w:szCs w:val="24"/>
+        </w:rPr>
+        <w:t>on the map.</w:t>
+      </w:r>
+    </w:p>
+    <w:p>
+      <w:pPr>
+        <w:spacing w:after="0"/>
+        <w:rPr>
+          <w:rFonts w:ascii="Arial" w:hAnsi="Arial" w:cs="Arial"/>
+          <w:szCs w:val="24"/>
+        </w:rPr>
+      </w:pPr>
+      <w:r>
+        <w:rPr>
+          <w:rFonts w:ascii="Arial" w:hAnsi="Arial" w:cs="Arial"/>
+          <w:szCs w:val="24"/>
+        </w:rPr>
+        <w:t xml:space="preserve">b) </w:t>
+      </w:r>
+      <w:r>
+        <w:rPr>
+          <w:rFonts w:ascii="Arial" w:hAnsi="Arial" w:cs="Arial"/>
+          <w:szCs w:val="24"/>
+        </w:rPr>
+        <w:t>User types nothing and just press search</w:t>
+      </w:r>
+      <w:r>
+        <w:rPr>
+          <w:rFonts w:ascii="Arial" w:hAnsi="Arial" w:cs="Arial"/>
+          <w:szCs w:val="24"/>
+        </w:rPr>
+        <w:t>.</w:t>
+      </w:r>
+    </w:p>
+    <w:p>
+      <w:pPr>
+        <w:spacing w:after="0"/>
+        <w:rPr>
+          <w:rFonts w:ascii="Arial" w:hAnsi="Arial" w:cs="Arial"/>
+          <w:szCs w:val="24"/>
+        </w:rPr>
+      </w:pPr>
+      <w:r>
+        <w:rPr>
+          <w:rFonts w:ascii="Arial" w:hAnsi="Arial" w:cs="Arial"/>
+          <w:szCs w:val="24"/>
+        </w:rPr>
+        <w:t>c) User types “@#</w:t>
+      </w:r>
+      <w:proofErr w:type="spellStart"/>
+      <w:r>
+        <w:rPr>
+          <w:rFonts w:ascii="Arial" w:hAnsi="Arial" w:cs="Arial"/>
+          <w:szCs w:val="24"/>
+        </w:rPr>
+        <w:t>Peace</w:t>
+      </w:r>
+      <w:r>
+        <w:rPr>
+          <w:rFonts w:ascii="Arial" w:hAnsi="Arial" w:cs="Arial"/>
+          <w:szCs w:val="24"/>
+        </w:rPr>
+        <w:t>@</w:t>
+      </w:r>
+      <w:r>
+        <w:rPr>
+          <w:rFonts w:ascii="Arial" w:hAnsi="Arial" w:cs="Arial"/>
+          <w:szCs w:val="24"/>
+        </w:rPr>
+        <w:t>Clinic</w:t>
+      </w:r>
+      <w:proofErr w:type="spellEnd"/>
+      <w:r>
+        <w:rPr>
+          <w:rFonts w:ascii="Arial" w:hAnsi="Arial" w:cs="Arial"/>
+          <w:szCs w:val="24"/>
+        </w:rPr>
+        <w:t>!</w:t>
+      </w:r>
+      <w:r>
+        <w:rPr>
+          <w:rFonts w:ascii="Arial" w:hAnsi="Arial" w:cs="Arial"/>
+          <w:szCs w:val="24"/>
+        </w:rPr>
+        <w:t>” and press search</w:t>
+      </w:r>
+      <w:r>
+        <w:rPr>
+          <w:rFonts w:ascii="Arial" w:hAnsi="Arial" w:cs="Arial"/>
+          <w:szCs w:val="24"/>
+        </w:rPr>
+        <w:t>.</w:t>
+      </w:r>
+      <w:r>
+        <w:rPr>
+          <w:rFonts w:ascii="Arial" w:hAnsi="Arial" w:cs="Arial"/>
+          <w:szCs w:val="24"/>
+        </w:rPr>
+        <w:br/>
+      </w:r>
+      <w:r>
+        <w:rPr>
+          <w:rFonts w:ascii="Arial" w:hAnsi="Arial" w:cs="Arial"/>
+          <w:szCs w:val="24"/>
+        </w:rPr>
+        <w:t>d)</w:t>
+      </w:r>
+      <w:r>
+        <w:rPr>
+          <w:rFonts w:ascii="Arial" w:hAnsi="Arial" w:cs="Arial"/>
+          <w:szCs w:val="24"/>
+        </w:rPr>
+        <w:t xml:space="preserve"> </w:t>
+      </w:r>
+      <w:r>
+        <w:rPr>
+          <w:rFonts w:ascii="Arial" w:hAnsi="Arial" w:cs="Arial"/>
+          <w:szCs w:val="24"/>
+        </w:rPr>
+        <w:t>User types “Harvard Clinic” and press search, no clinic containing the keyword in their Clinic Name is found after looping through the data set. “No Results Found” will be printed out.</w:t>
+      </w:r>
+    </w:p>
+    <w:p>
+      <w:pPr>
+        <w:spacing w:after="0"/>
+        <w:rPr>
+          <w:rFonts w:ascii="Arial" w:hAnsi="Arial" w:cs="Arial"/>
+          <w:szCs w:val="24"/>
+        </w:rPr>
+      </w:pPr>
+      <w:r>
+        <w:rPr>
+          <w:rFonts w:ascii="Arial" w:hAnsi="Arial" w:cs="Arial"/>
+          <w:szCs w:val="24"/>
+        </w:rPr>
+        <w:t>e)</w:t>
+      </w:r>
+      <w:r>
+        <w:rPr>
+          <w:rFonts w:ascii="Arial" w:hAnsi="Arial" w:cs="Arial"/>
+          <w:szCs w:val="24"/>
+        </w:rPr>
+        <w:t xml:space="preserve"> User types “</w:t>
+      </w:r>
+      <w:r>
+        <w:rPr>
+          <w:rFonts w:ascii="Arial" w:hAnsi="Arial" w:cs="Arial"/>
+          <w:szCs w:val="24"/>
+        </w:rPr>
+        <w:t>7</w:t>
+      </w:r>
+      <w:r>
+        <w:rPr>
+          <w:rFonts w:ascii="Arial" w:hAnsi="Arial" w:cs="Arial"/>
+          <w:szCs w:val="24"/>
+        </w:rPr>
+        <w:t xml:space="preserve">12345” and press search, no clinic containing the keyword in their Postal Code is found after looping through the data set. “No Results Found” will be printed out. </w:t>
+      </w:r>
+    </w:p>
+    <w:p>
+      <w:pPr>
+        <w:spacing w:after="0"/>
+        <w:rPr>
+          <w:rFonts w:ascii="Arial" w:hAnsi="Arial" w:cs="Arial"/>
+          <w:szCs w:val="24"/>
+        </w:rPr>
+      </w:pPr>
+      <w:r>
+        <w:rPr>
+          <w:rFonts w:ascii="Arial" w:hAnsi="Arial" w:cs="Arial"/>
+          <w:szCs w:val="24"/>
+        </w:rPr>
+        <w:t xml:space="preserve">f) </w:t>
+      </w:r>
+      <w:r>
+        <w:rPr>
+          <w:rFonts w:ascii="Arial" w:hAnsi="Arial" w:cs="Arial"/>
+          <w:szCs w:val="24"/>
+        </w:rPr>
+        <w:t xml:space="preserve">User types “732899” and press search, the Clinic with that Postal Code will be </w:t>
+      </w:r>
+      <w:r>
+        <w:rPr>
+          <w:rFonts w:ascii="Arial" w:hAnsi="Arial" w:cs="Arial"/>
+          <w:szCs w:val="24"/>
+        </w:rPr>
+        <w:t>plotted on the map.</w:t>
+      </w:r>
+    </w:p>
+    <w:p>
+      <w:pPr>
+        <w:spacing w:after="0"/>
+        <w:rPr>
+          <w:rFonts w:ascii="Arial" w:hAnsi="Arial" w:cs="Arial"/>
+          <w:szCs w:val="24"/>
+        </w:rPr>
+      </w:pPr>
+      <w:r>
+        <w:rPr>
+          <w:rFonts w:ascii="Arial" w:hAnsi="Arial" w:cs="Arial"/>
+          <w:sz w:val="20"/>
+        </w:rPr>
+        <w:br/>
+      </w:r>
+      <w:r>
+        <w:rPr>
+          <w:rFonts w:ascii="Arial" w:hAnsi="Arial" w:cs="Arial"/>
+          <w:b/>
+          <w:sz w:val="24"/>
+          <w:szCs w:val="24"/>
+        </w:rPr>
+        <w:t xml:space="preserve">Execution Paths: </w:t>
+      </w:r>
+      <w:r>
+        <w:rPr>
+          <w:rFonts w:ascii="Arial" w:hAnsi="Arial" w:cs="Arial"/>
+          <w:b/>
+          <w:sz w:val="24"/>
+          <w:szCs w:val="24"/>
+        </w:rPr>
+        <w:br/>
+      </w:r>
+      <w:r>
+        <w:rPr>
+          <w:rFonts w:ascii="Arial" w:hAnsi="Arial" w:cs="Arial"/>
+          <w:szCs w:val="24"/>
+        </w:rPr>
+        <w:t xml:space="preserve">a) </w:t>
+      </w:r>
+      <w:r>
+        <w:rPr>
+          <w:rFonts w:ascii="Arial" w:hAnsi="Arial" w:cs="Arial"/>
+          <w:szCs w:val="24"/>
+        </w:rPr>
+        <w:t>1,2,4,5,</w:t>
+      </w:r>
+      <w:r>
+        <w:rPr>
+          <w:rFonts w:ascii="Arial" w:hAnsi="Arial" w:cs="Arial"/>
+          <w:color w:val="FF0000"/>
+          <w:szCs w:val="24"/>
+          <w:u w:val="single" w:color="FF0000"/>
+        </w:rPr>
+        <w:t>6,7,9,10</w:t>
+      </w:r>
+      <w:r>
+        <w:rPr>
+          <w:rFonts w:ascii="Arial" w:hAnsi="Arial" w:cs="Arial"/>
+          <w:color w:val="FF0000"/>
+          <w:szCs w:val="24"/>
+          <w:u w:val="single" w:color="FF0000"/>
+        </w:rPr>
+        <w:t>*</w:t>
+      </w:r>
+      <w:r>
+        <w:rPr>
+          <w:rFonts w:ascii="Arial" w:hAnsi="Arial" w:cs="Arial"/>
+          <w:szCs w:val="24"/>
+        </w:rPr>
+        <w:t>,</w:t>
+      </w:r>
+      <w:r>
+        <w:rPr>
+          <w:rFonts w:ascii="Arial" w:hAnsi="Arial" w:cs="Arial"/>
+          <w:szCs w:val="24"/>
+        </w:rPr>
+        <w:t>6,11,12</w:t>
+      </w:r>
+    </w:p>
+    <w:p>
+      <w:pPr>
+        <w:spacing w:after="0"/>
+        <w:rPr>
+          <w:rFonts w:ascii="Arial" w:hAnsi="Arial" w:cs="Arial"/>
+          <w:szCs w:val="24"/>
+        </w:rPr>
+      </w:pPr>
+      <w:r>
+        <w:rPr>
+          <w:rFonts w:ascii="Arial" w:hAnsi="Arial" w:cs="Arial"/>
+          <w:szCs w:val="24"/>
+        </w:rPr>
+        <w:t>b) 1,2,3</w:t>
+      </w:r>
+    </w:p>
+    <w:p>
+      <w:pPr>
+        <w:spacing w:after="0"/>
+        <w:rPr>
+          <w:rFonts w:ascii="Arial" w:hAnsi="Arial" w:cs="Arial"/>
+          <w:szCs w:val="24"/>
+        </w:rPr>
+      </w:pPr>
+      <w:r>
+        <w:rPr>
+          <w:rFonts w:ascii="Arial" w:hAnsi="Arial" w:cs="Arial"/>
+          <w:szCs w:val="24"/>
+        </w:rPr>
+        <w:t>c) 1,2,4,3</w:t>
+      </w:r>
+    </w:p>
+    <w:p>
+      <w:pPr>
+        <w:spacing w:after="0"/>
+        <w:rPr>
+          <w:rFonts w:ascii="Arial" w:hAnsi="Arial" w:cs="Arial"/>
+          <w:szCs w:val="24"/>
+        </w:rPr>
+      </w:pPr>
+      <w:r>
+        <w:rPr>
+          <w:rFonts w:ascii="Arial" w:hAnsi="Arial" w:cs="Arial"/>
+          <w:szCs w:val="24"/>
+        </w:rPr>
+        <w:t>d) 1,2,4,5,</w:t>
+      </w:r>
+      <w:r>
+        <w:rPr>
+          <w:rFonts w:ascii="Arial" w:hAnsi="Arial" w:cs="Arial"/>
+          <w:color w:val="FF0000"/>
+          <w:szCs w:val="24"/>
+          <w:u w:val="single" w:color="FF0000"/>
+        </w:rPr>
+        <w:t>6,7,10</w:t>
+      </w:r>
+      <w:r>
+        <w:rPr>
+          <w:rFonts w:ascii="Arial" w:hAnsi="Arial" w:cs="Arial"/>
+          <w:color w:val="FF0000"/>
+          <w:szCs w:val="24"/>
+          <w:u w:val="single" w:color="FF0000"/>
+        </w:rPr>
+        <w:t>*</w:t>
+      </w:r>
+      <w:r>
+        <w:rPr>
+          <w:rFonts w:ascii="Arial" w:hAnsi="Arial" w:cs="Arial"/>
+          <w:szCs w:val="24"/>
+        </w:rPr>
+        <w:t>,6,11,3</w:t>
+      </w:r>
+    </w:p>
+    <w:p>
+      <w:pPr>
+        <w:spacing w:after="0"/>
+        <w:rPr>
+          <w:rFonts w:ascii="Arial" w:hAnsi="Arial" w:cs="Arial"/>
+          <w:szCs w:val="24"/>
+        </w:rPr>
+      </w:pPr>
+      <w:r>
+        <w:rPr>
+          <w:rFonts w:ascii="Arial" w:hAnsi="Arial" w:cs="Arial"/>
+          <w:szCs w:val="24"/>
+        </w:rPr>
+        <w:t xml:space="preserve">e) </w:t>
+      </w:r>
+      <w:r>
+        <w:rPr>
+          <w:rFonts w:ascii="Arial" w:hAnsi="Arial" w:cs="Arial"/>
+          <w:szCs w:val="24"/>
+        </w:rPr>
+        <w:t>1,2,4,5,</w:t>
+      </w:r>
+      <w:r>
+        <w:rPr>
+          <w:rFonts w:ascii="Arial" w:hAnsi="Arial" w:cs="Arial"/>
+          <w:color w:val="FF0000"/>
+          <w:szCs w:val="24"/>
+          <w:u w:val="single"/>
+        </w:rPr>
+        <w:t>6,8,10*</w:t>
+      </w:r>
+      <w:r>
+        <w:rPr>
+          <w:rFonts w:ascii="Arial" w:hAnsi="Arial" w:cs="Arial"/>
+          <w:szCs w:val="24"/>
+        </w:rPr>
+        <w:t>,6,11,3</w:t>
+      </w:r>
+    </w:p>
+    <w:p>
+      <w:pPr>
+        <w:spacing w:after="0"/>
+        <w:rPr>
+          <w:rFonts w:ascii="Arial" w:hAnsi="Arial" w:cs="Arial"/>
+          <w:szCs w:val="24"/>
+        </w:rPr>
+      </w:pPr>
+      <w:r>
+        <w:rPr>
+          <w:rFonts w:ascii="Arial" w:hAnsi="Arial" w:cs="Arial"/>
+          <w:szCs w:val="24"/>
+        </w:rPr>
+        <w:t>f)  1,2,4,5,</w:t>
+      </w:r>
+      <w:r>
+        <w:rPr>
+          <w:rFonts w:ascii="Arial" w:hAnsi="Arial" w:cs="Arial"/>
+          <w:color w:val="FF0000"/>
+          <w:szCs w:val="24"/>
+          <w:u w:val="single"/>
+        </w:rPr>
+        <w:t>6,8,9,10*</w:t>
+      </w:r>
+      <w:r>
+        <w:rPr>
+          <w:rFonts w:ascii="Arial" w:hAnsi="Arial" w:cs="Arial"/>
+          <w:szCs w:val="24"/>
+        </w:rPr>
+        <w:t>,6,11,12</w:t>
+      </w:r>
+    </w:p>
+    <w:p>
+      <w:pPr>
+        <w:spacing w:after="0"/>
+        <w:rPr>
+          <w:rFonts w:ascii="Arial" w:hAnsi="Arial" w:cs="Arial"/>
+          <w:b/>
+          <w:color w:val="FF0000"/>
+          <w:sz w:val="18"/>
+          <w:szCs w:val="18"/>
+        </w:rPr>
+      </w:pPr>
+      <w:r>
+        <w:rPr>
+          <w:rFonts w:ascii="Arial" w:hAnsi="Arial" w:cs="Arial"/>
+          <w:color w:val="FF0000"/>
+          <w:sz w:val="18"/>
+          <w:szCs w:val="18"/>
+        </w:rPr>
+        <w:t>*</w:t>
+      </w:r>
+      <w:r>
+        <w:rPr>
+          <w:rFonts w:ascii="Arial" w:hAnsi="Arial" w:cs="Arial"/>
+          <w:b/>
+          <w:color w:val="FF0000"/>
+          <w:sz w:val="18"/>
+          <w:szCs w:val="18"/>
+        </w:rPr>
+        <w:t>While loop (Number 6) will be repeated 1063 times since there are 1063 Clinics in the given dataset.</w:t>
+      </w:r>
+    </w:p>
+    <w:p>
+      <w:pPr>
+        <w:spacing w:after="0"/>
+        <w:rPr>
+          <w:rFonts w:ascii="Arial" w:hAnsi="Arial" w:cs="Arial"/>
+          <w:sz w:val="20"/>
+        </w:rPr>
+      </w:pPr>
+    </w:p>
+    <w:p>
+      <w:pPr>
+        <w:spacing w:after="0"/>
+        <w:rPr>
+          <w:rFonts w:ascii="Arial" w:hAnsi="Arial" w:cs="Arial"/>
+        </w:rPr>
+      </w:pPr>
+      <w:r>
+        <w:rPr>
+          <w:rFonts w:ascii="Arial" w:hAnsi="Arial" w:cs="Arial"/>
+          <w:b/>
+          <w:sz w:val="24"/>
+          <w:szCs w:val="24"/>
+        </w:rPr>
+        <w:t xml:space="preserve">Cyclomatic Complexity: </w:t>
+      </w:r>
+      <w:r>
+        <w:rPr>
+          <w:rFonts w:ascii="Arial" w:hAnsi="Arial" w:cs="Arial"/>
+          <w:b/>
+          <w:sz w:val="24"/>
+          <w:szCs w:val="24"/>
+        </w:rPr>
+        <w:br/>
+      </w:r>
+      <w:r>
+        <w:rPr>
+          <w:rFonts w:ascii="Arial" w:hAnsi="Arial" w:cs="Arial"/>
+        </w:rPr>
+        <w:t>[Conditions + 1] = [</w:t>
+      </w:r>
+      <w:r>
+        <w:rPr>
+          <w:rFonts w:ascii="Arial" w:hAnsi="Arial" w:cs="Arial"/>
+        </w:rPr>
+        <w:t>6</w:t>
+      </w:r>
+      <w:r>
+        <w:rPr>
+          <w:rFonts w:ascii="Arial" w:hAnsi="Arial" w:cs="Arial"/>
+        </w:rPr>
+        <w:t xml:space="preserve"> + </w:t>
+      </w:r>
+      <w:r>
+        <w:rPr>
+          <w:rFonts w:ascii="Arial" w:hAnsi="Arial" w:cs="Arial"/>
+        </w:rPr>
+        <w:t>1</w:t>
+      </w:r>
+      <w:r>
+        <w:rPr>
+          <w:rFonts w:ascii="Arial" w:hAnsi="Arial" w:cs="Arial"/>
+        </w:rPr>
+        <w:t>] =</w:t>
+      </w:r>
+      <w:r>
+        <w:rPr>
+          <w:rFonts w:ascii="Arial" w:hAnsi="Arial" w:cs="Arial"/>
+        </w:rPr>
+        <w:t xml:space="preserve"> 7</w:t>
+      </w:r>
+      <w:r>
+        <w:rPr>
+          <w:rFonts w:ascii="Arial" w:hAnsi="Arial" w:cs="Arial"/>
+        </w:rPr>
+        <w:t xml:space="preserve"> </w:t>
+      </w:r>
+      <w:r>
+        <w:rPr>
+          <w:rFonts w:ascii="Arial" w:hAnsi="Arial" w:cs="Arial"/>
+        </w:rPr>
+        <w:br/>
+        <w:t>[Edges - Nodes + 2] = [</w:t>
+      </w:r>
+      <w:r>
+        <w:rPr>
+          <w:rFonts w:ascii="Arial" w:hAnsi="Arial" w:cs="Arial"/>
+        </w:rPr>
+        <w:t>17 – 12 + 2</w:t>
+      </w:r>
+      <w:r>
+        <w:rPr>
+          <w:rFonts w:ascii="Arial" w:hAnsi="Arial" w:cs="Arial"/>
+        </w:rPr>
+        <w:t>] =</w:t>
+      </w:r>
+      <w:r>
+        <w:rPr>
+          <w:rFonts w:ascii="Arial" w:hAnsi="Arial" w:cs="Arial"/>
+        </w:rPr>
+        <w:t xml:space="preserve"> </w:t>
+      </w:r>
+      <w:r>
+        <w:rPr>
+          <w:rFonts w:ascii="Arial" w:hAnsi="Arial" w:cs="Arial"/>
+        </w:rPr>
+        <w:t>7</w:t>
+      </w:r>
+      <w:r>
+        <w:rPr>
+          <w:rFonts w:ascii="Arial" w:hAnsi="Arial" w:cs="Arial"/>
+        </w:rPr>
+        <w:t xml:space="preserve"> </w:t>
+      </w:r>
+    </w:p>
+    <w:p>
+      <w:pPr>
+        <w:spacing w:after="0"/>
+        <w:rPr>
+          <w:rFonts w:ascii="Arial" w:hAnsi="Arial" w:cs="Arial"/>
+        </w:rPr>
+      </w:pPr>
+      <w:bookmarkStart w:id="1" w:name="_GoBack"/>
+      <w:bookmarkEnd w:id="1"/>
     </w:p>
     <w:p>
       <w:pPr>
@@ -1655,7 +2725,7 @@
           <w:noProof/>
         </w:rPr>
         <w:drawing>
-          <wp:inline distT="0" distB="0" distL="0" distR="0" wp14:anchorId="7B3BF00D" wp14:editId="0C0CA218">
+          <wp:inline distT="0" distB="0" distL="0" distR="0" wp14:anchorId="7BE01339" wp14:editId="5E4E688B">
             <wp:extent cx="5683250" cy="3558381"/>
             <wp:effectExtent l="0" t="0" r="0" b="4445"/>
             <wp:docPr id="1" name="Picture 1"/>
@@ -1670,7 +2740,7 @@
                     <pic:cNvPicPr/>
                   </pic:nvPicPr>
                   <pic:blipFill rotWithShape="1">
-                    <a:blip r:embed="rId9"/>
+                    <a:blip r:embed="rId10"/>
                     <a:srcRect t="6388"/>
                     <a:stretch/>
                   </pic:blipFill>
@@ -1709,7 +2779,7 @@
 </file>
 
 <file path=word/endnotes.xml><?xml version="1.0" encoding="utf-8"?>
-<w:endnotes xmlns:wpc="http://schemas.microsoft.com/office/word/2010/wordprocessingCanvas" xmlns:mc="http://schemas.openxmlformats.org/markup-compatibility/2006" xmlns:o="urn:schemas-microsoft-com:office:office" xmlns:r="http://schemas.openxmlformats.org/officeDocument/2006/relationships" xmlns:m="http://schemas.openxmlformats.org/officeDocument/2006/math" xmlns:v="urn:schemas-microsoft-com:vml" xmlns:wp14="http://schemas.microsoft.com/office/word/2010/wordprocessingDrawing" xmlns:wp="http://schemas.openxmlformats.org/drawingml/2006/wordprocessingDrawing" xmlns:w10="urn:schemas-microsoft-com:office:word" xmlns:w="http://schemas.openxmlformats.org/wordprocessingml/2006/main" xmlns:w14="http://schemas.microsoft.com/office/word/2010/wordml" xmlns:w15="http://schemas.microsoft.com/office/word/2012/wordml" xmlns:wpg="http://schemas.microsoft.com/office/word/2010/wordprocessingGroup" xmlns:wpi="http://schemas.microsoft.com/office/word/2010/wordprocessingInk" xmlns:wne="http://schemas.microsoft.com/office/word/2006/wordml" xmlns:wps="http://schemas.microsoft.com/office/word/2010/wordprocessingShape" mc:Ignorable="w14 w15 wp14">
+<w:endnotes xmlns:wpc="http://schemas.microsoft.com/office/word/2010/wordprocessingCanvas" xmlns:cx="http://schemas.microsoft.com/office/drawing/2014/chartex" xmlns:cx1="http://schemas.microsoft.com/office/drawing/2015/9/8/chartex" xmlns:cx2="http://schemas.microsoft.com/office/drawing/2015/10/21/chartex" xmlns:cx3="http://schemas.microsoft.com/office/drawing/2016/5/9/chartex" xmlns:cx4="http://schemas.microsoft.com/office/drawing/2016/5/10/chartex" xmlns:cx5="http://schemas.microsoft.com/office/drawing/2016/5/11/chartex" xmlns:cx6="http://schemas.microsoft.com/office/drawing/2016/5/12/chartex" xmlns:cx7="http://schemas.microsoft.com/office/drawing/2016/5/13/chartex" xmlns:cx8="http://schemas.microsoft.com/office/drawing/2016/5/14/chartex" xmlns:mc="http://schemas.openxmlformats.org/markup-compatibility/2006" xmlns:aink="http://schemas.microsoft.com/office/drawing/2016/ink" xmlns:am3d="http://schemas.microsoft.com/office/drawing/2017/model3d" xmlns:o="urn:schemas-microsoft-com:office:office" xmlns:r="http://schemas.openxmlformats.org/officeDocument/2006/relationships" xmlns:m="http://schemas.openxmlformats.org/officeDocument/2006/math" xmlns:v="urn:schemas-microsoft-com:vml" xmlns:wp14="http://schemas.microsoft.com/office/word/2010/wordprocessingDrawing" xmlns:wp="http://schemas.openxmlformats.org/drawingml/2006/wordprocessingDrawing" xmlns:w10="urn:schemas-microsoft-com:office:word" xmlns:w="http://schemas.openxmlformats.org/wordprocessingml/2006/main" xmlns:w14="http://schemas.microsoft.com/office/word/2010/wordml" xmlns:w15="http://schemas.microsoft.com/office/word/2012/wordml" xmlns:w16cid="http://schemas.microsoft.com/office/word/2016/wordml/cid" xmlns:w16se="http://schemas.microsoft.com/office/word/2015/wordml/symex" xmlns:wpg="http://schemas.microsoft.com/office/word/2010/wordprocessingGroup" xmlns:wpi="http://schemas.microsoft.com/office/word/2010/wordprocessingInk" xmlns:wne="http://schemas.microsoft.com/office/word/2006/wordml" xmlns:wps="http://schemas.microsoft.com/office/word/2010/wordprocessingShape" mc:Ignorable="w14 w15 w16se w16cid wp14">
   <w:endnote w:type="separator" w:id="-1">
     <w:p>
       <w:pPr>
@@ -1734,7 +2804,7 @@
 </file>
 
 <file path=word/footnotes.xml><?xml version="1.0" encoding="utf-8"?>
-<w:footnotes xmlns:wpc="http://schemas.microsoft.com/office/word/2010/wordprocessingCanvas" xmlns:mc="http://schemas.openxmlformats.org/markup-compatibility/2006" xmlns:o="urn:schemas-microsoft-com:office:office" xmlns:r="http://schemas.openxmlformats.org/officeDocument/2006/relationships" xmlns:m="http://schemas.openxmlformats.org/officeDocument/2006/math" xmlns:v="urn:schemas-microsoft-com:vml" xmlns:wp14="http://schemas.microsoft.com/office/word/2010/wordprocessingDrawing" xmlns:wp="http://schemas.openxmlformats.org/drawingml/2006/wordprocessingDrawing" xmlns:w10="urn:schemas-microsoft-com:office:word" xmlns:w="http://schemas.openxmlformats.org/wordprocessingml/2006/main" xmlns:w14="http://schemas.microsoft.com/office/word/2010/wordml" xmlns:w15="http://schemas.microsoft.com/office/word/2012/wordml" xmlns:wpg="http://schemas.microsoft.com/office/word/2010/wordprocessingGroup" xmlns:wpi="http://schemas.microsoft.com/office/word/2010/wordprocessingInk" xmlns:wne="http://schemas.microsoft.com/office/word/2006/wordml" xmlns:wps="http://schemas.microsoft.com/office/word/2010/wordprocessingShape" mc:Ignorable="w14 w15 wp14">
+<w:footnotes xmlns:wpc="http://schemas.microsoft.com/office/word/2010/wordprocessingCanvas" xmlns:cx="http://schemas.microsoft.com/office/drawing/2014/chartex" xmlns:cx1="http://schemas.microsoft.com/office/drawing/2015/9/8/chartex" xmlns:cx2="http://schemas.microsoft.com/office/drawing/2015/10/21/chartex" xmlns:cx3="http://schemas.microsoft.com/office/drawing/2016/5/9/chartex" xmlns:cx4="http://schemas.microsoft.com/office/drawing/2016/5/10/chartex" xmlns:cx5="http://schemas.microsoft.com/office/drawing/2016/5/11/chartex" xmlns:cx6="http://schemas.microsoft.com/office/drawing/2016/5/12/chartex" xmlns:cx7="http://schemas.microsoft.com/office/drawing/2016/5/13/chartex" xmlns:cx8="http://schemas.microsoft.com/office/drawing/2016/5/14/chartex" xmlns:mc="http://schemas.openxmlformats.org/markup-compatibility/2006" xmlns:aink="http://schemas.microsoft.com/office/drawing/2016/ink" xmlns:am3d="http://schemas.microsoft.com/office/drawing/2017/model3d" xmlns:o="urn:schemas-microsoft-com:office:office" xmlns:r="http://schemas.openxmlformats.org/officeDocument/2006/relationships" xmlns:m="http://schemas.openxmlformats.org/officeDocument/2006/math" xmlns:v="urn:schemas-microsoft-com:vml" xmlns:wp14="http://schemas.microsoft.com/office/word/2010/wordprocessingDrawing" xmlns:wp="http://schemas.openxmlformats.org/drawingml/2006/wordprocessingDrawing" xmlns:w10="urn:schemas-microsoft-com:office:word" xmlns:w="http://schemas.openxmlformats.org/wordprocessingml/2006/main" xmlns:w14="http://schemas.microsoft.com/office/word/2010/wordml" xmlns:w15="http://schemas.microsoft.com/office/word/2012/wordml" xmlns:w16cid="http://schemas.microsoft.com/office/word/2016/wordml/cid" xmlns:w16se="http://schemas.microsoft.com/office/word/2015/wordml/symex" xmlns:wpg="http://schemas.microsoft.com/office/word/2010/wordprocessingGroup" xmlns:wpi="http://schemas.microsoft.com/office/word/2010/wordprocessingInk" xmlns:wne="http://schemas.microsoft.com/office/word/2006/wordml" xmlns:wps="http://schemas.microsoft.com/office/word/2010/wordprocessingShape" mc:Ignorable="w14 w15 w16se w16cid wp14">
   <w:footnote w:type="separator" w:id="-1">
     <w:p>
       <w:pPr>
@@ -1759,7 +2829,7 @@
 </file>
 
 <file path=word/numbering.xml><?xml version="1.0" encoding="utf-8"?>
-<w:numbering xmlns:wpc="http://schemas.microsoft.com/office/word/2010/wordprocessingCanvas" xmlns:mc="http://schemas.openxmlformats.org/markup-compatibility/2006" xmlns:o="urn:schemas-microsoft-com:office:office" xmlns:r="http://schemas.openxmlformats.org/officeDocument/2006/relationships" xmlns:m="http://schemas.openxmlformats.org/officeDocument/2006/math" xmlns:v="urn:schemas-microsoft-com:vml" xmlns:wp14="http://schemas.microsoft.com/office/word/2010/wordprocessingDrawing" xmlns:wp="http://schemas.openxmlformats.org/drawingml/2006/wordprocessingDrawing" xmlns:w10="urn:schemas-microsoft-com:office:word" xmlns:w="http://schemas.openxmlformats.org/wordprocessingml/2006/main" xmlns:w14="http://schemas.microsoft.com/office/word/2010/wordml" xmlns:w15="http://schemas.microsoft.com/office/word/2012/wordml" xmlns:wpg="http://schemas.microsoft.com/office/word/2010/wordprocessingGroup" xmlns:wpi="http://schemas.microsoft.com/office/word/2010/wordprocessingInk" xmlns:wne="http://schemas.microsoft.com/office/word/2006/wordml" xmlns:wps="http://schemas.microsoft.com/office/word/2010/wordprocessingShape" mc:Ignorable="w14 w15 wp14">
+<w:numbering xmlns:wpc="http://schemas.microsoft.com/office/word/2010/wordprocessingCanvas" xmlns:cx="http://schemas.microsoft.com/office/drawing/2014/chartex" xmlns:cx1="http://schemas.microsoft.com/office/drawing/2015/9/8/chartex" xmlns:cx2="http://schemas.microsoft.com/office/drawing/2015/10/21/chartex" xmlns:cx3="http://schemas.microsoft.com/office/drawing/2016/5/9/chartex" xmlns:cx4="http://schemas.microsoft.com/office/drawing/2016/5/10/chartex" xmlns:cx5="http://schemas.microsoft.com/office/drawing/2016/5/11/chartex" xmlns:cx6="http://schemas.microsoft.com/office/drawing/2016/5/12/chartex" xmlns:cx7="http://schemas.microsoft.com/office/drawing/2016/5/13/chartex" xmlns:cx8="http://schemas.microsoft.com/office/drawing/2016/5/14/chartex" xmlns:mc="http://schemas.openxmlformats.org/markup-compatibility/2006" xmlns:aink="http://schemas.microsoft.com/office/drawing/2016/ink" xmlns:am3d="http://schemas.microsoft.com/office/drawing/2017/model3d" xmlns:o="urn:schemas-microsoft-com:office:office" xmlns:r="http://schemas.openxmlformats.org/officeDocument/2006/relationships" xmlns:m="http://schemas.openxmlformats.org/officeDocument/2006/math" xmlns:v="urn:schemas-microsoft-com:vml" xmlns:wp14="http://schemas.microsoft.com/office/word/2010/wordprocessingDrawing" xmlns:wp="http://schemas.openxmlformats.org/drawingml/2006/wordprocessingDrawing" xmlns:w10="urn:schemas-microsoft-com:office:word" xmlns:w="http://schemas.openxmlformats.org/wordprocessingml/2006/main" xmlns:w14="http://schemas.microsoft.com/office/word/2010/wordml" xmlns:w15="http://schemas.microsoft.com/office/word/2012/wordml" xmlns:w16cid="http://schemas.microsoft.com/office/word/2016/wordml/cid" xmlns:w16se="http://schemas.microsoft.com/office/word/2015/wordml/symex" xmlns:wpg="http://schemas.microsoft.com/office/word/2010/wordprocessingGroup" xmlns:wpi="http://schemas.microsoft.com/office/word/2010/wordprocessingInk" xmlns:wne="http://schemas.microsoft.com/office/word/2006/wordml" xmlns:wps="http://schemas.microsoft.com/office/word/2010/wordprocessingShape" mc:Ignorable="w14 w15 w16se w16cid wp14">
   <w:abstractNum w:abstractNumId="0" w15:restartNumberingAfterBreak="0">
     <w:nsid w:val="0139200A"/>
     <w:multiLevelType w:val="hybridMultilevel"/>
@@ -3128,7 +4198,7 @@
 </file>
 
 <file path=word/styles.xml><?xml version="1.0" encoding="utf-8"?>
-<w:styles xmlns:mc="http://schemas.openxmlformats.org/markup-compatibility/2006" xmlns:r="http://schemas.openxmlformats.org/officeDocument/2006/relationships" xmlns:w="http://schemas.openxmlformats.org/wordprocessingml/2006/main" xmlns:w14="http://schemas.microsoft.com/office/word/2010/wordml" xmlns:w15="http://schemas.microsoft.com/office/word/2012/wordml" mc:Ignorable="w14 w15">
+<w:styles xmlns:mc="http://schemas.openxmlformats.org/markup-compatibility/2006" xmlns:r="http://schemas.openxmlformats.org/officeDocument/2006/relationships" xmlns:w="http://schemas.openxmlformats.org/wordprocessingml/2006/main" xmlns:w14="http://schemas.microsoft.com/office/word/2010/wordml" xmlns:w15="http://schemas.microsoft.com/office/word/2012/wordml" xmlns:w16cid="http://schemas.microsoft.com/office/word/2016/wordml/cid" xmlns:w16se="http://schemas.microsoft.com/office/word/2015/wordml/symex" mc:Ignorable="w14 w15 w16se w16cid">
   <w:docDefaults>
     <w:rPrDefault>
       <w:rPr>
@@ -3144,7 +4214,7 @@
       </w:pPr>
     </w:pPrDefault>
   </w:docDefaults>
-  <w:latentStyles w:defLockedState="0" w:defUIPriority="99" w:defSemiHidden="0" w:defUnhideWhenUsed="0" w:defQFormat="0" w:count="371">
+  <w:latentStyles w:defLockedState="0" w:defUIPriority="99" w:defSemiHidden="0" w:defUnhideWhenUsed="0" w:defQFormat="0" w:count="376">
     <w:lsdException w:name="Normal" w:uiPriority="0" w:qFormat="1"/>
     <w:lsdException w:name="heading 1" w:uiPriority="9" w:qFormat="1"/>
     <w:lsdException w:name="heading 2" w:semiHidden="1" w:uiPriority="9" w:unhideWhenUsed="1" w:qFormat="1"/>
@@ -3250,7 +4320,6 @@
     <w:lsdException w:name="HTML Sample" w:semiHidden="1" w:unhideWhenUsed="1"/>
     <w:lsdException w:name="HTML Typewriter" w:semiHidden="1" w:unhideWhenUsed="1"/>
     <w:lsdException w:name="HTML Variable" w:semiHidden="1" w:unhideWhenUsed="1"/>
-    <w:lsdException w:name="Normal Table" w:semiHidden="1" w:unhideWhenUsed="1"/>
     <w:lsdException w:name="annotation subject" w:semiHidden="1" w:unhideWhenUsed="1"/>
     <w:lsdException w:name="No List" w:semiHidden="1" w:unhideWhenUsed="1"/>
     <w:lsdException w:name="Outline List 1" w:semiHidden="1" w:unhideWhenUsed="1"/>
@@ -3293,11 +4362,8 @@
     <w:lsdException w:name="Table Contemporary" w:semiHidden="1" w:unhideWhenUsed="1"/>
     <w:lsdException w:name="Table Elegant" w:semiHidden="1" w:unhideWhenUsed="1"/>
     <w:lsdException w:name="Table Professional" w:semiHidden="1" w:unhideWhenUsed="1"/>
-    <w:lsdException w:name="Table Subtle 1" w:semiHidden="1" w:unhideWhenUsed="1"/>
     <w:lsdException w:name="Table Subtle 2" w:semiHidden="1" w:unhideWhenUsed="1"/>
     <w:lsdException w:name="Table Web 1" w:semiHidden="1" w:unhideWhenUsed="1"/>
-    <w:lsdException w:name="Table Web 2" w:semiHidden="1" w:unhideWhenUsed="1"/>
-    <w:lsdException w:name="Table Web 3" w:semiHidden="1" w:unhideWhenUsed="1"/>
     <w:lsdException w:name="Balloon Text" w:semiHidden="1" w:unhideWhenUsed="1"/>
     <w:lsdException w:name="Table Grid" w:uiPriority="39"/>
     <w:lsdException w:name="Table Theme" w:semiHidden="1" w:unhideWhenUsed="1"/>
@@ -3516,6 +4582,11 @@
     <w:lsdException w:name="List Table 5 Dark Accent 6" w:uiPriority="50"/>
     <w:lsdException w:name="List Table 6 Colorful Accent 6" w:uiPriority="51"/>
     <w:lsdException w:name="List Table 7 Colorful Accent 6" w:uiPriority="52"/>
+    <w:lsdException w:name="Mention" w:semiHidden="1" w:unhideWhenUsed="1"/>
+    <w:lsdException w:name="Smart Hyperlink" w:semiHidden="1" w:unhideWhenUsed="1"/>
+    <w:lsdException w:name="Hashtag" w:semiHidden="1" w:unhideWhenUsed="1"/>
+    <w:lsdException w:name="Unresolved Mention" w:semiHidden="1" w:unhideWhenUsed="1"/>
+    <w:lsdException w:name="Smart Link" w:semiHidden="1" w:unhideWhenUsed="1"/>
   </w:latentStyles>
   <w:style w:type="paragraph" w:default="1" w:styleId="Normal">
     <w:name w:val="Normal"/>

</xml_diff>

<commit_message>
Missed out a TRUE label for the diagram (FIX)
</commit_message>
<xml_diff>
--- a/Lab4/Test Cases & Results/Test Case Report.docx
+++ b/Lab4/Test Cases & Results/Test Case Report.docx
@@ -1702,31 +1702,32 @@
       <w:r>
         <w:rPr>
           <w:rFonts w:ascii="Arial" w:hAnsi="Arial" w:cs="Arial"/>
+          <w:b/>
           <w:noProof/>
           <w:sz w:val="24"/>
           <w:szCs w:val="24"/>
         </w:rPr>
         <w:drawing>
-          <wp:anchor distT="0" distB="0" distL="114300" distR="114300" simplePos="0" relativeHeight="251659264" behindDoc="0" locked="0" layoutInCell="1" allowOverlap="1" wp14:anchorId="7FF0693A" wp14:editId="6221473C">
+          <wp:anchor distT="0" distB="0" distL="114300" distR="114300" simplePos="0" relativeHeight="251659264" behindDoc="0" locked="0" layoutInCell="1" allowOverlap="1" wp14:anchorId="4B6A6265" wp14:editId="2107D666">
             <wp:simplePos x="0" y="0"/>
-            <wp:positionH relativeFrom="column">
-              <wp:posOffset>2757560</wp:posOffset>
+            <wp:positionH relativeFrom="margin">
+              <wp:posOffset>2546985</wp:posOffset>
             </wp:positionH>
             <wp:positionV relativeFrom="paragraph">
-              <wp:posOffset>6350</wp:posOffset>
+              <wp:posOffset>12065</wp:posOffset>
             </wp:positionV>
-            <wp:extent cx="3679653" cy="4546773"/>
-            <wp:effectExtent l="0" t="0" r="0" b="6350"/>
+            <wp:extent cx="3870960" cy="4779645"/>
+            <wp:effectExtent l="0" t="0" r="0" b="1905"/>
             <wp:wrapThrough wrapText="bothSides">
               <wp:wrapPolygon edited="0">
                 <wp:start x="0" y="0"/>
-                <wp:lineTo x="0" y="21540"/>
-                <wp:lineTo x="21473" y="21540"/>
-                <wp:lineTo x="21473" y="0"/>
+                <wp:lineTo x="0" y="21523"/>
+                <wp:lineTo x="21472" y="21523"/>
+                <wp:lineTo x="21472" y="0"/>
                 <wp:lineTo x="0" y="0"/>
               </wp:wrapPolygon>
             </wp:wrapThrough>
-            <wp:docPr id="7" name="Picture 7" descr="A close up of a map&#10;&#10;Description automatically generated"/>
+            <wp:docPr id="2" name="Picture 2" descr="A close up of a map&#10;&#10;Description automatically generated"/>
             <wp:cNvGraphicFramePr>
               <a:graphicFrameLocks xmlns:a="http://schemas.openxmlformats.org/drawingml/2006/main" noChangeAspect="1"/>
             </wp:cNvGraphicFramePr>
@@ -1734,7 +1735,7 @@
               <a:graphicData uri="http://schemas.openxmlformats.org/drawingml/2006/picture">
                 <pic:pic xmlns:pic="http://schemas.openxmlformats.org/drawingml/2006/picture">
                   <pic:nvPicPr>
-                    <pic:cNvPr id="7" name="SearchClinic.png"/>
+                    <pic:cNvPr id="2" name="SearchClinic.png"/>
                     <pic:cNvPicPr/>
                   </pic:nvPicPr>
                   <pic:blipFill>
@@ -1752,7 +1753,7 @@
                   <pic:spPr>
                     <a:xfrm>
                       <a:off x="0" y="0"/>
-                      <a:ext cx="3679653" cy="4546773"/>
+                      <a:ext cx="3870960" cy="4779645"/>
                     </a:xfrm>
                     <a:prstGeom prst="rect">
                       <a:avLst/>
@@ -1761,6 +1762,12 @@
                 </pic:pic>
               </a:graphicData>
             </a:graphic>
+            <wp14:sizeRelH relativeFrom="margin">
+              <wp14:pctWidth>0</wp14:pctWidth>
+            </wp14:sizeRelH>
+            <wp14:sizeRelV relativeFrom="margin">
+              <wp14:pctHeight>0</wp14:pctHeight>
+            </wp14:sizeRelV>
           </wp:anchor>
         </w:drawing>
       </w:r>
@@ -2047,14 +2054,7 @@
           <w:rFonts w:ascii="Arial" w:hAnsi="Arial" w:cs="Arial"/>
           <w:szCs w:val="24"/>
         </w:rPr>
-        <w:t xml:space="preserve">b) </w:t>
-      </w:r>
-      <w:r>
-        <w:rPr>
-          <w:rFonts w:ascii="Arial" w:hAnsi="Arial" w:cs="Arial"/>
-          <w:szCs w:val="24"/>
-        </w:rPr>
-        <w:t>User types nothing and just press search</w:t>
+        <w:t>b) User types nothing and just press search</w:t>
       </w:r>
       <w:r>
         <w:rPr>
@@ -2450,16 +2450,17 @@
           <w:rFonts w:ascii="Arial" w:hAnsi="Arial" w:cs="Arial"/>
           <w:b/>
           <w:color w:val="FF0000"/>
-          <w:sz w:val="18"/>
-          <w:szCs w:val="18"/>
-        </w:rPr>
-      </w:pPr>
+          <w:sz w:val="20"/>
+          <w:szCs w:val="20"/>
+        </w:rPr>
+      </w:pPr>
+      <w:bookmarkStart w:id="1" w:name="_GoBack"/>
       <w:r>
         <w:rPr>
           <w:rFonts w:ascii="Arial" w:hAnsi="Arial" w:cs="Arial"/>
           <w:color w:val="FF0000"/>
-          <w:sz w:val="18"/>
-          <w:szCs w:val="18"/>
+          <w:sz w:val="24"/>
+          <w:szCs w:val="24"/>
         </w:rPr>
         <w:t>*</w:t>
       </w:r>
@@ -2468,12 +2469,13 @@
           <w:rFonts w:ascii="Arial" w:hAnsi="Arial" w:cs="Arial"/>
           <w:b/>
           <w:color w:val="FF0000"/>
-          <w:sz w:val="18"/>
-          <w:szCs w:val="18"/>
+          <w:sz w:val="24"/>
+          <w:szCs w:val="24"/>
         </w:rPr>
         <w:t>While loop (Number 6) will be repeated 1063 times since there are 1063 Clinics in the given dataset.</w:t>
       </w:r>
     </w:p>
+    <w:bookmarkEnd w:id="1"/>
     <w:p>
       <w:pPr>
         <w:spacing w:after="0"/>
@@ -2542,11 +2544,21 @@
         <w:rPr>
           <w:rFonts w:ascii="Arial" w:hAnsi="Arial" w:cs="Arial"/>
         </w:rPr>
-        <w:t xml:space="preserve"> 7</w:t>
-      </w:r>
-      <w:r>
-        <w:rPr>
-          <w:rFonts w:ascii="Arial" w:hAnsi="Arial" w:cs="Arial"/>
+        <w:t xml:space="preserve"> </w:t>
+      </w:r>
+      <w:r>
+        <w:rPr>
+          <w:rFonts w:ascii="Arial" w:hAnsi="Arial" w:cs="Arial"/>
+          <w:b/>
+          <w:bCs/>
+        </w:rPr>
+        <w:t>7</w:t>
+      </w:r>
+      <w:r>
+        <w:rPr>
+          <w:rFonts w:ascii="Arial" w:hAnsi="Arial" w:cs="Arial"/>
+          <w:b/>
+          <w:bCs/>
         </w:rPr>
         <w:t xml:space="preserve"> </w:t>
       </w:r>
@@ -2572,12 +2584,16 @@
       <w:r>
         <w:rPr>
           <w:rFonts w:ascii="Arial" w:hAnsi="Arial" w:cs="Arial"/>
+          <w:b/>
+          <w:bCs/>
         </w:rPr>
         <w:t xml:space="preserve"> </w:t>
       </w:r>
       <w:r>
         <w:rPr>
           <w:rFonts w:ascii="Arial" w:hAnsi="Arial" w:cs="Arial"/>
+          <w:b/>
+          <w:bCs/>
         </w:rPr>
         <w:t>7</w:t>
       </w:r>
@@ -2595,8 +2611,6 @@
           <w:rFonts w:ascii="Arial" w:hAnsi="Arial" w:cs="Arial"/>
         </w:rPr>
       </w:pPr>
-      <w:bookmarkStart w:id="1" w:name="_GoBack"/>
-      <w:bookmarkEnd w:id="1"/>
     </w:p>
     <w:p>
       <w:pPr>
@@ -2614,7 +2628,6 @@
           <w:sz w:val="28"/>
           <w:szCs w:val="24"/>
         </w:rPr>
-        <w:lastRenderedPageBreak/>
         <w:t>3.2</w:t>
       </w:r>
       <w:r>
@@ -4320,6 +4333,7 @@
     <w:lsdException w:name="HTML Sample" w:semiHidden="1" w:unhideWhenUsed="1"/>
     <w:lsdException w:name="HTML Typewriter" w:semiHidden="1" w:unhideWhenUsed="1"/>
     <w:lsdException w:name="HTML Variable" w:semiHidden="1" w:unhideWhenUsed="1"/>
+    <w:lsdException w:name="Normal Table" w:semiHidden="1" w:unhideWhenUsed="1"/>
     <w:lsdException w:name="annotation subject" w:semiHidden="1" w:unhideWhenUsed="1"/>
     <w:lsdException w:name="No List" w:semiHidden="1" w:unhideWhenUsed="1"/>
     <w:lsdException w:name="Outline List 1" w:semiHidden="1" w:unhideWhenUsed="1"/>
@@ -4362,8 +4376,11 @@
     <w:lsdException w:name="Table Contemporary" w:semiHidden="1" w:unhideWhenUsed="1"/>
     <w:lsdException w:name="Table Elegant" w:semiHidden="1" w:unhideWhenUsed="1"/>
     <w:lsdException w:name="Table Professional" w:semiHidden="1" w:unhideWhenUsed="1"/>
+    <w:lsdException w:name="Table Subtle 1" w:semiHidden="1" w:unhideWhenUsed="1"/>
     <w:lsdException w:name="Table Subtle 2" w:semiHidden="1" w:unhideWhenUsed="1"/>
     <w:lsdException w:name="Table Web 1" w:semiHidden="1" w:unhideWhenUsed="1"/>
+    <w:lsdException w:name="Table Web 2" w:semiHidden="1" w:unhideWhenUsed="1"/>
+    <w:lsdException w:name="Table Web 3" w:semiHidden="1" w:unhideWhenUsed="1"/>
     <w:lsdException w:name="Balloon Text" w:semiHidden="1" w:unhideWhenUsed="1"/>
     <w:lsdException w:name="Table Grid" w:uiPriority="39"/>
     <w:lsdException w:name="Table Theme" w:semiHidden="1" w:unhideWhenUsed="1"/>

</xml_diff>

<commit_message>
Removed the GetFeedbackForAllClinics in the report
</commit_message>
<xml_diff>
--- a/Lab4/Test Cases & Results/Test Case Report.docx
+++ b/Lab4/Test Cases & Results/Test Case Report.docx
@@ -1678,52 +1678,80 @@
           <w:rFonts w:ascii="Arial" w:hAnsi="Arial" w:cs="Arial"/>
           <w:noProof/>
         </w:rPr>
-        <w:t>Search Clinic by Clinic Name/Phone Number/Postal Code and show clinic location on map</w:t>
-      </w:r>
-    </w:p>
-    <w:p>
-      <w:pPr>
-        <w:spacing w:after="0"/>
+        <w:t xml:space="preserve">Search Clinic by Clinic Name/Phone Number/Postal Code and show </w:t>
+      </w:r>
+      <w:r>
         <w:rPr>
           <w:rFonts w:ascii="Arial" w:hAnsi="Arial" w:cs="Arial"/>
           <w:noProof/>
-          <w:sz w:val="24"/>
-        </w:rPr>
-      </w:pPr>
-    </w:p>
-    <w:p>
-      <w:pPr>
-        <w:spacing w:after="0"/>
-        <w:rPr>
-          <w:rFonts w:ascii="Arial" w:hAnsi="Arial" w:cs="Arial"/>
-          <w:szCs w:val="24"/>
-        </w:rPr>
-      </w:pPr>
-      <w:r>
-        <w:rPr>
-          <w:rFonts w:ascii="Arial" w:hAnsi="Arial" w:cs="Arial"/>
-          <w:b/>
+        </w:rPr>
+        <w:t>C</w:t>
+      </w:r>
+      <w:r>
+        <w:rPr>
+          <w:rFonts w:ascii="Arial" w:hAnsi="Arial" w:cs="Arial"/>
           <w:noProof/>
+        </w:rPr>
+        <w:t xml:space="preserve">linic location on </w:t>
+      </w:r>
+      <w:r>
+        <w:rPr>
+          <w:rFonts w:ascii="Arial" w:hAnsi="Arial" w:cs="Arial"/>
+          <w:noProof/>
+        </w:rPr>
+        <w:t>M</w:t>
+      </w:r>
+      <w:r>
+        <w:rPr>
+          <w:rFonts w:ascii="Arial" w:hAnsi="Arial" w:cs="Arial"/>
+          <w:noProof/>
+        </w:rPr>
+        <w:t>ap</w:t>
+      </w:r>
+    </w:p>
+    <w:p>
+      <w:pPr>
+        <w:spacing w:after="0"/>
+        <w:rPr>
+          <w:rFonts w:ascii="Arial" w:hAnsi="Arial" w:cs="Arial"/>
+          <w:noProof/>
+          <w:sz w:val="24"/>
+        </w:rPr>
+      </w:pPr>
+    </w:p>
+    <w:p>
+      <w:pPr>
+        <w:spacing w:after="0"/>
+        <w:rPr>
+          <w:rFonts w:ascii="Arial" w:hAnsi="Arial" w:cs="Arial"/>
+          <w:szCs w:val="24"/>
+        </w:rPr>
+      </w:pPr>
+      <w:r>
+        <w:rPr>
+          <w:rFonts w:ascii="Arial" w:hAnsi="Arial" w:cs="Arial"/>
+          <w:b/>
+          <w:noProof/>
           <w:sz w:val="24"/>
           <w:szCs w:val="24"/>
         </w:rPr>
         <w:drawing>
-          <wp:anchor distT="0" distB="0" distL="114300" distR="114300" simplePos="0" relativeHeight="251659264" behindDoc="0" locked="0" layoutInCell="1" allowOverlap="1" wp14:anchorId="4B6A6265" wp14:editId="2107D666">
+          <wp:anchor distT="0" distB="0" distL="114300" distR="114300" simplePos="0" relativeHeight="251659264" behindDoc="0" locked="0" layoutInCell="1" allowOverlap="1" wp14:anchorId="4B6A6265" wp14:editId="6B8A28F1">
             <wp:simplePos x="0" y="0"/>
             <wp:positionH relativeFrom="margin">
-              <wp:posOffset>2546985</wp:posOffset>
+              <wp:posOffset>2649855</wp:posOffset>
             </wp:positionH>
             <wp:positionV relativeFrom="paragraph">
               <wp:posOffset>12065</wp:posOffset>
             </wp:positionV>
-            <wp:extent cx="3870960" cy="4779645"/>
-            <wp:effectExtent l="0" t="0" r="0" b="1905"/>
+            <wp:extent cx="3769995" cy="4654550"/>
+            <wp:effectExtent l="0" t="0" r="1905" b="0"/>
             <wp:wrapThrough wrapText="bothSides">
               <wp:wrapPolygon edited="0">
                 <wp:start x="0" y="0"/>
-                <wp:lineTo x="0" y="21523"/>
-                <wp:lineTo x="21472" y="21523"/>
-                <wp:lineTo x="21472" y="0"/>
+                <wp:lineTo x="0" y="21482"/>
+                <wp:lineTo x="21502" y="21482"/>
+                <wp:lineTo x="21502" y="0"/>
                 <wp:lineTo x="0" y="0"/>
               </wp:wrapPolygon>
             </wp:wrapThrough>
@@ -1753,7 +1781,7 @@
                   <pic:spPr>
                     <a:xfrm>
                       <a:off x="0" y="0"/>
-                      <a:ext cx="3870960" cy="4779645"/>
+                      <a:ext cx="3769995" cy="4654550"/>
                     </a:xfrm>
                     <a:prstGeom prst="rect">
                       <a:avLst/>
@@ -2061,7 +2089,7 @@
           <w:rFonts w:ascii="Arial" w:hAnsi="Arial" w:cs="Arial"/>
           <w:szCs w:val="24"/>
         </w:rPr>
-        <w:t>.</w:t>
+        <w:t>, “No Results Found!” will be printed.</w:t>
       </w:r>
     </w:p>
     <w:p>
@@ -2121,7 +2149,7 @@
           <w:rFonts w:ascii="Arial" w:hAnsi="Arial" w:cs="Arial"/>
           <w:szCs w:val="24"/>
         </w:rPr>
-        <w:t>.</w:t>
+        <w:t>, “No Results Found!” will be printed.</w:t>
       </w:r>
       <w:r>
         <w:rPr>
@@ -2449,41 +2477,30 @@
         <w:rPr>
           <w:rFonts w:ascii="Arial" w:hAnsi="Arial" w:cs="Arial"/>
           <w:b/>
+          <w:color w:val="FF0000"/>
+          <w:sz w:val="16"/>
+          <w:szCs w:val="16"/>
+        </w:rPr>
+      </w:pPr>
+      <w:r>
+        <w:rPr>
+          <w:rFonts w:ascii="Arial" w:hAnsi="Arial" w:cs="Arial"/>
           <w:color w:val="FF0000"/>
           <w:sz w:val="20"/>
           <w:szCs w:val="20"/>
         </w:rPr>
-      </w:pPr>
-      <w:bookmarkStart w:id="1" w:name="_GoBack"/>
-      <w:r>
-        <w:rPr>
-          <w:rFonts w:ascii="Arial" w:hAnsi="Arial" w:cs="Arial"/>
+        <w:t>*</w:t>
+      </w:r>
+      <w:r>
+        <w:rPr>
+          <w:rFonts w:ascii="Arial" w:hAnsi="Arial" w:cs="Arial"/>
+          <w:b/>
           <w:color w:val="FF0000"/>
-          <w:sz w:val="24"/>
-          <w:szCs w:val="24"/>
-        </w:rPr>
-        <w:t>*</w:t>
-      </w:r>
-      <w:r>
-        <w:rPr>
-          <w:rFonts w:ascii="Arial" w:hAnsi="Arial" w:cs="Arial"/>
-          <w:b/>
-          <w:color w:val="FF0000"/>
-          <w:sz w:val="24"/>
-          <w:szCs w:val="24"/>
+          <w:sz w:val="20"/>
+          <w:szCs w:val="20"/>
         </w:rPr>
         <w:t>While loop (Number 6) will be repeated 1063 times since there are 1063 Clinics in the given dataset.</w:t>
       </w:r>
-    </w:p>
-    <w:bookmarkEnd w:id="1"/>
-    <w:p>
-      <w:pPr>
-        <w:spacing w:after="0"/>
-        <w:rPr>
-          <w:rFonts w:ascii="Arial" w:hAnsi="Arial" w:cs="Arial"/>
-          <w:sz w:val="20"/>
-        </w:rPr>
-      </w:pPr>
     </w:p>
     <w:p>
       <w:pPr>
@@ -2603,183 +2620,8 @@
         </w:rPr>
         <w:t xml:space="preserve"> </w:t>
       </w:r>
-    </w:p>
-    <w:p>
-      <w:pPr>
-        <w:spacing w:after="0"/>
-        <w:rPr>
-          <w:rFonts w:ascii="Arial" w:hAnsi="Arial" w:cs="Arial"/>
-        </w:rPr>
-      </w:pPr>
-    </w:p>
-    <w:p>
-      <w:pPr>
-        <w:spacing w:after="0"/>
-        <w:rPr>
-          <w:rFonts w:ascii="Arial" w:hAnsi="Arial" w:cs="Arial"/>
-          <w:noProof/>
-          <w:sz w:val="24"/>
-        </w:rPr>
-      </w:pPr>
-      <w:r>
-        <w:rPr>
-          <w:rFonts w:ascii="Arial" w:hAnsi="Arial" w:cs="Arial"/>
-          <w:b/>
-          <w:sz w:val="28"/>
-          <w:szCs w:val="24"/>
-        </w:rPr>
-        <w:t>3.2</w:t>
-      </w:r>
-      <w:r>
-        <w:rPr>
-          <w:rFonts w:ascii="Arial" w:hAnsi="Arial" w:cs="Arial"/>
-          <w:b/>
-          <w:sz w:val="28"/>
-          <w:szCs w:val="24"/>
-        </w:rPr>
-        <w:tab/>
-        <w:t>Get All Feedback for Clinic</w:t>
-      </w:r>
-    </w:p>
-    <w:p>
-      <w:pPr>
-        <w:spacing w:after="0"/>
-        <w:rPr>
-          <w:rFonts w:ascii="Arial" w:hAnsi="Arial" w:cs="Arial"/>
-          <w:noProof/>
-          <w:sz w:val="24"/>
-        </w:rPr>
-      </w:pPr>
-      <w:r>
-        <w:rPr>
-          <w:rFonts w:ascii="Arial" w:hAnsi="Arial" w:cs="Arial"/>
-          <w:noProof/>
-          <w:sz w:val="24"/>
-        </w:rPr>
-        <w:t>Method: getAllFeedbackForClinic()</w:t>
-      </w:r>
-    </w:p>
-    <w:p>
-      <w:pPr>
-        <w:spacing w:after="0"/>
-        <w:rPr>
-          <w:rFonts w:ascii="Arial" w:hAnsi="Arial" w:cs="Arial"/>
-          <w:noProof/>
-          <w:sz w:val="24"/>
-        </w:rPr>
-      </w:pPr>
-      <w:r>
-        <w:rPr>
-          <w:rFonts w:ascii="Arial" w:hAnsi="Arial" w:cs="Arial"/>
-          <w:noProof/>
-          <w:sz w:val="24"/>
-        </w:rPr>
-        <w:t>Parameters: Clinic Code</w:t>
-      </w:r>
-    </w:p>
-    <w:p>
-      <w:pPr>
-        <w:spacing w:after="0"/>
-        <w:rPr>
-          <w:rFonts w:ascii="Arial" w:hAnsi="Arial" w:cs="Arial"/>
-          <w:noProof/>
-          <w:sz w:val="24"/>
-        </w:rPr>
-      </w:pPr>
-      <w:r>
-        <w:rPr>
-          <w:rFonts w:ascii="Arial" w:hAnsi="Arial" w:cs="Arial"/>
-          <w:noProof/>
-          <w:sz w:val="24"/>
-        </w:rPr>
-        <w:t>Return: ArrayList &lt;Review&gt; newReviewAI</w:t>
-      </w:r>
-    </w:p>
-    <w:p>
-      <w:pPr>
-        <w:spacing w:after="0"/>
-        <w:rPr>
-          <w:rFonts w:ascii="Arial" w:hAnsi="Arial" w:cs="Arial"/>
-          <w:noProof/>
-          <w:sz w:val="24"/>
-        </w:rPr>
-      </w:pPr>
-      <w:r>
-        <w:rPr>
-          <w:rFonts w:ascii="Arial" w:hAnsi="Arial" w:cs="Arial"/>
-          <w:noProof/>
-          <w:sz w:val="24"/>
-        </w:rPr>
-        <w:t>Purpose: To Retrieve all Reviews</w:t>
-      </w:r>
-    </w:p>
-    <w:p>
-      <w:pPr>
-        <w:spacing w:after="0"/>
-        <w:rPr>
-          <w:rFonts w:ascii="Arial" w:hAnsi="Arial" w:cs="Arial"/>
-          <w:noProof/>
-          <w:sz w:val="24"/>
-        </w:rPr>
-      </w:pPr>
-    </w:p>
-    <w:p>
-      <w:pPr>
-        <w:spacing w:after="0"/>
-        <w:rPr>
-          <w:rFonts w:ascii="Arial" w:hAnsi="Arial" w:cs="Arial"/>
-          <w:sz w:val="24"/>
-          <w:szCs w:val="24"/>
-        </w:rPr>
-      </w:pPr>
-      <w:r>
-        <w:rPr>
-          <w:rFonts w:ascii="Arial" w:hAnsi="Arial" w:cs="Arial"/>
-          <w:noProof/>
-        </w:rPr>
-        <w:drawing>
-          <wp:inline distT="0" distB="0" distL="0" distR="0" wp14:anchorId="7BE01339" wp14:editId="5E4E688B">
-            <wp:extent cx="5683250" cy="3558381"/>
-            <wp:effectExtent l="0" t="0" r="0" b="4445"/>
-            <wp:docPr id="1" name="Picture 1"/>
-            <wp:cNvGraphicFramePr>
-              <a:graphicFrameLocks xmlns:a="http://schemas.openxmlformats.org/drawingml/2006/main" noChangeAspect="1"/>
-            </wp:cNvGraphicFramePr>
-            <a:graphic xmlns:a="http://schemas.openxmlformats.org/drawingml/2006/main">
-              <a:graphicData uri="http://schemas.openxmlformats.org/drawingml/2006/picture">
-                <pic:pic xmlns:pic="http://schemas.openxmlformats.org/drawingml/2006/picture">
-                  <pic:nvPicPr>
-                    <pic:cNvPr id="1" name=""/>
-                    <pic:cNvPicPr/>
-                  </pic:nvPicPr>
-                  <pic:blipFill rotWithShape="1">
-                    <a:blip r:embed="rId10"/>
-                    <a:srcRect t="6388"/>
-                    <a:stretch/>
-                  </pic:blipFill>
-                  <pic:spPr bwMode="auto">
-                    <a:xfrm>
-                      <a:off x="0" y="0"/>
-                      <a:ext cx="5781098" cy="3619645"/>
-                    </a:xfrm>
-                    <a:prstGeom prst="rect">
-                      <a:avLst/>
-                    </a:prstGeom>
-                    <a:ln>
-                      <a:noFill/>
-                    </a:ln>
-                    <a:extLst>
-                      <a:ext uri="{53640926-AAD7-44D8-BBD7-CCE9431645EC}">
-                        <a14:shadowObscured xmlns:a14="http://schemas.microsoft.com/office/drawing/2010/main"/>
-                      </a:ext>
-                    </a:extLst>
-                  </pic:spPr>
-                </pic:pic>
-              </a:graphicData>
-            </a:graphic>
-          </wp:inline>
-        </w:drawing>
-      </w:r>
+      <w:bookmarkStart w:id="1" w:name="_GoBack"/>
+      <w:bookmarkEnd w:id="1"/>
     </w:p>
     <w:sectPr>
       <w:pgSz w:w="11906" w:h="16838"/>

</xml_diff>

<commit_message>
Updated Test Case Report [Small Error for Execution/Basis Path Part D]
</commit_message>
<xml_diff>
--- a/Lab4/Test Cases & Results/Test Case Report.docx
+++ b/Lab4/Test Cases & Results/Test Case Report.docx
@@ -1173,7 +1173,21 @@
           <w:sz w:val="20"/>
         </w:rPr>
         <w:br/>
-        <w:t>d) 1,2,4,7,9,5,4,7,9,10,11,12,13</w:t>
+        <w:t>d) 1,2,4,7,9,</w:t>
+      </w:r>
+      <w:r>
+        <w:rPr>
+          <w:rFonts w:ascii="Arial" w:hAnsi="Arial" w:cs="Arial"/>
+          <w:sz w:val="20"/>
+        </w:rPr>
+        <w:t>6</w:t>
+      </w:r>
+      <w:r>
+        <w:rPr>
+          <w:rFonts w:ascii="Arial" w:hAnsi="Arial" w:cs="Arial"/>
+          <w:sz w:val="20"/>
+        </w:rPr>
+        <w:t>,4,7,9,10,11,12,13</w:t>
       </w:r>
       <w:r>
         <w:rPr>
@@ -1367,7 +1381,23 @@
           <w:sz w:val="20"/>
         </w:rPr>
         <w:br/>
-        <w:t>d) 1,2,4,7,9,5,4,7,9,10,11,12,13</w:t>
+        <w:t>d) 1,2,4,7,9,</w:t>
+      </w:r>
+      <w:r>
+        <w:rPr>
+          <w:rFonts w:ascii="Arial" w:hAnsi="Arial" w:cs="Arial"/>
+          <w:sz w:val="20"/>
+        </w:rPr>
+        <w:t>6</w:t>
+      </w:r>
+      <w:bookmarkStart w:id="1" w:name="_GoBack"/>
+      <w:bookmarkEnd w:id="1"/>
+      <w:r>
+        <w:rPr>
+          <w:rFonts w:ascii="Arial" w:hAnsi="Arial" w:cs="Arial"/>
+          <w:sz w:val="20"/>
+        </w:rPr>
+        <w:t>,4,7,9,10,11,12,13</w:t>
       </w:r>
       <w:r>
         <w:rPr>
@@ -1562,27 +1592,7 @@
           <w:sz w:val="28"/>
           <w:szCs w:val="24"/>
         </w:rPr>
-        <w:t xml:space="preserve">Search Clinic </w:t>
-      </w:r>
-      <w:proofErr w:type="gramStart"/>
-      <w:r>
-        <w:rPr>
-          <w:rFonts w:ascii="Arial" w:hAnsi="Arial" w:cs="Arial"/>
-          <w:b/>
-          <w:sz w:val="28"/>
-          <w:szCs w:val="24"/>
-        </w:rPr>
-        <w:t>On</w:t>
-      </w:r>
-      <w:proofErr w:type="gramEnd"/>
-      <w:r>
-        <w:rPr>
-          <w:rFonts w:ascii="Arial" w:hAnsi="Arial" w:cs="Arial"/>
-          <w:b/>
-          <w:sz w:val="28"/>
-          <w:szCs w:val="24"/>
-        </w:rPr>
-        <w:t xml:space="preserve"> Map</w:t>
+        <w:t>Search Clinic On Map</w:t>
       </w:r>
     </w:p>
     <w:p>
@@ -2105,15 +2115,7 @@
           <w:rFonts w:ascii="Arial" w:hAnsi="Arial" w:cs="Arial"/>
           <w:szCs w:val="24"/>
         </w:rPr>
-        <w:t>c) User types “@#</w:t>
-      </w:r>
-      <w:proofErr w:type="spellStart"/>
-      <w:r>
-        <w:rPr>
-          <w:rFonts w:ascii="Arial" w:hAnsi="Arial" w:cs="Arial"/>
-          <w:szCs w:val="24"/>
-        </w:rPr>
-        <w:t>Peace</w:t>
+        <w:t>c) User types “@#Peace</w:t>
       </w:r>
       <w:r>
         <w:rPr>
@@ -2129,7 +2131,6 @@
         </w:rPr>
         <w:t>Clinic</w:t>
       </w:r>
-      <w:proofErr w:type="spellEnd"/>
       <w:r>
         <w:rPr>
           <w:rFonts w:ascii="Arial" w:hAnsi="Arial" w:cs="Arial"/>
@@ -2620,8 +2621,6 @@
         </w:rPr>
         <w:t xml:space="preserve"> </w:t>
       </w:r>
-      <w:bookmarkStart w:id="1" w:name="_GoBack"/>
-      <w:bookmarkEnd w:id="1"/>
     </w:p>
     <w:sectPr>
       <w:pgSz w:w="11906" w:h="16838"/>

</xml_diff>